<commit_message>
Update: changes made to meet sonarqube code quality
</commit_message>
<xml_diff>
--- a/REPORT.docx
+++ b/REPORT.docx
@@ -94,14 +94,6 @@
         </w:rPr>
       </w:pPr>
       <w:r>
-        <w:rPr>
-          <w:rFonts w:ascii="Carlito" w:hAnsi="Carlito"/>
-          <w:b/>
-          <w:bCs/>
-          <w:sz w:val="40"/>
-          <w:szCs w:val="40"/>
-          <w:u w:val="single"/>
-        </w:rPr>
         <w:drawing>
           <wp:anchor behindDoc="0" distT="0" distB="0" distL="0" distR="0" simplePos="0" locked="0" layoutInCell="0" allowOverlap="1" relativeHeight="2">
             <wp:simplePos x="0" y="0"/>
@@ -214,6 +206,1469 @@
       <w:pPr>
         <w:pStyle w:val="Normal"/>
         <w:bidi w:val="0"/>
+        <w:spacing w:before="0" w:after="0"/>
+        <w:jc w:val="left"/>
+        <w:rPr>
+          <w:rFonts w:ascii="Carlito" w:hAnsi="Carlito"/>
+          <w:b/>
+          <w:bCs/>
+          <w:sz w:val="36"/>
+          <w:szCs w:val="36"/>
+          <w:u w:val="single"/>
+        </w:rPr>
+      </w:pPr>
+      <w:r>
+        <w:rPr>
+          <w:rFonts w:ascii="Carlito" w:hAnsi="Carlito"/>
+          <w:b/>
+          <w:bCs/>
+          <w:sz w:val="36"/>
+          <w:szCs w:val="36"/>
+          <w:u w:val="single"/>
+        </w:rPr>
+        <w:t>Jmeter Report</w:t>
+      </w:r>
+    </w:p>
+    <w:p>
+      <w:pPr>
+        <w:pStyle w:val="Normal"/>
+        <w:bidi w:val="0"/>
+        <w:spacing w:before="0" w:after="0"/>
+        <w:jc w:val="left"/>
+        <w:rPr>
+          <w:rFonts w:ascii="Carlito" w:hAnsi="Carlito"/>
+          <w:b/>
+          <w:bCs/>
+          <w:sz w:val="36"/>
+          <w:szCs w:val="36"/>
+          <w:u w:val="single"/>
+        </w:rPr>
+      </w:pPr>
+      <w:r>
+        <w:rPr>
+          <w:rFonts w:ascii="Carlito" w:hAnsi="Carlito"/>
+          <w:b/>
+          <w:bCs/>
+          <w:sz w:val="36"/>
+          <w:szCs w:val="36"/>
+          <w:u w:val="single"/>
+        </w:rPr>
+      </w:r>
+    </w:p>
+    <w:p>
+      <w:pPr>
+        <w:pStyle w:val="Normal"/>
+        <w:bidi w:val="0"/>
+        <w:spacing w:before="0" w:after="0"/>
+        <w:jc w:val="left"/>
+        <w:rPr>
+          <w:rFonts w:ascii="Carlito" w:hAnsi="Carlito"/>
+          <w:b w:val="false"/>
+          <w:bCs w:val="false"/>
+          <w:sz w:val="28"/>
+          <w:szCs w:val="28"/>
+          <w:u w:val="none"/>
+        </w:rPr>
+      </w:pPr>
+      <w:r>
+        <w:rPr>
+          <w:rFonts w:ascii="Carlito" w:hAnsi="Carlito"/>
+          <w:b w:val="false"/>
+          <w:bCs w:val="false"/>
+          <w:sz w:val="28"/>
+          <w:szCs w:val="28"/>
+          <w:u w:val="none"/>
+        </w:rPr>
+        <w:t xml:space="preserve">Jmeter test using cli </w:t>
+      </w:r>
+    </w:p>
+    <w:p>
+      <w:pPr>
+        <w:pStyle w:val="Normal"/>
+        <w:bidi w:val="0"/>
+        <w:spacing w:before="0" w:after="0"/>
+        <w:jc w:val="left"/>
+        <w:rPr>
+          <w:rFonts w:ascii="Carlito" w:hAnsi="Carlito"/>
+          <w:b w:val="false"/>
+          <w:bCs w:val="false"/>
+          <w:sz w:val="28"/>
+          <w:szCs w:val="28"/>
+          <w:u w:val="none"/>
+        </w:rPr>
+      </w:pPr>
+      <w:r>
+        <w:rPr>
+          <w:rFonts w:ascii="Carlito" w:hAnsi="Carlito"/>
+          <w:b w:val="false"/>
+          <w:bCs w:val="false"/>
+          <w:sz w:val="28"/>
+          <w:szCs w:val="28"/>
+          <w:u w:val="none"/>
+        </w:rPr>
+      </w:r>
+    </w:p>
+    <w:p>
+      <w:pPr>
+        <w:pStyle w:val="Normal"/>
+        <w:bidi w:val="0"/>
+        <w:spacing w:before="0" w:after="0"/>
+        <w:jc w:val="left"/>
+        <w:rPr>
+          <w:rFonts w:ascii="Carlito" w:hAnsi="Carlito"/>
+          <w:b w:val="false"/>
+          <w:bCs w:val="false"/>
+          <w:color w:val="000000"/>
+          <w:sz w:val="30"/>
+          <w:szCs w:val="30"/>
+          <w:u w:val="none"/>
+        </w:rPr>
+      </w:pPr>
+      <w:r>
+        <w:rPr>
+          <w:rFonts w:ascii="Carlito" w:hAnsi="Carlito"/>
+          <w:b/>
+          <w:bCs/>
+          <w:sz w:val="36"/>
+          <w:szCs w:val="36"/>
+          <w:u w:val="single"/>
+        </w:rPr>
+        <w:drawing>
+          <wp:anchor behindDoc="0" distT="0" distB="0" distL="0" distR="0" simplePos="0" locked="0" layoutInCell="0" allowOverlap="1" relativeHeight="13">
+            <wp:simplePos x="0" y="0"/>
+            <wp:positionH relativeFrom="column">
+              <wp:align>center</wp:align>
+            </wp:positionH>
+            <wp:positionV relativeFrom="paragraph">
+              <wp:posOffset>635</wp:posOffset>
+            </wp:positionV>
+            <wp:extent cx="6332220" cy="2279015"/>
+            <wp:effectExtent l="0" t="0" r="0" b="0"/>
+            <wp:wrapSquare wrapText="largest"/>
+            <wp:docPr id="3" name="Image12"/>
+            <wp:cNvGraphicFramePr>
+              <a:graphicFrameLocks xmlns:a="http://schemas.openxmlformats.org/drawingml/2006/main" noChangeAspect="1"/>
+            </wp:cNvGraphicFramePr>
+            <a:graphic xmlns:a="http://schemas.openxmlformats.org/drawingml/2006/main">
+              <a:graphicData uri="http://schemas.openxmlformats.org/drawingml/2006/picture">
+                <pic:pic xmlns:pic="http://schemas.openxmlformats.org/drawingml/2006/picture">
+                  <pic:nvPicPr>
+                    <pic:cNvPr id="3" name="Image12"/>
+                    <pic:cNvPicPr>
+                      <a:picLocks noChangeAspect="1" noChangeArrowheads="1"/>
+                    </pic:cNvPicPr>
+                  </pic:nvPicPr>
+                  <pic:blipFill>
+                    <a:blip r:embed="rId4"/>
+                    <a:stretch>
+                      <a:fillRect/>
+                    </a:stretch>
+                  </pic:blipFill>
+                  <pic:spPr bwMode="auto">
+                    <a:xfrm>
+                      <a:off x="0" y="0"/>
+                      <a:ext cx="6332220" cy="2279015"/>
+                    </a:xfrm>
+                    <a:prstGeom prst="rect">
+                      <a:avLst/>
+                    </a:prstGeom>
+                    <a:noFill/>
+                  </pic:spPr>
+                </pic:pic>
+              </a:graphicData>
+            </a:graphic>
+          </wp:anchor>
+        </w:drawing>
+        <w:br/>
+      </w:r>
+      <w:r>
+        <w:drawing>
+          <wp:anchor behindDoc="0" distT="0" distB="0" distL="0" distR="0" simplePos="0" locked="0" layoutInCell="0" allowOverlap="1" relativeHeight="14">
+            <wp:simplePos x="0" y="0"/>
+            <wp:positionH relativeFrom="column">
+              <wp:posOffset>-66040</wp:posOffset>
+            </wp:positionH>
+            <wp:positionV relativeFrom="paragraph">
+              <wp:posOffset>2607945</wp:posOffset>
+            </wp:positionV>
+            <wp:extent cx="6332220" cy="3418205"/>
+            <wp:effectExtent l="0" t="0" r="0" b="0"/>
+            <wp:wrapSquare wrapText="largest"/>
+            <wp:docPr id="4" name="Image13"/>
+            <wp:cNvGraphicFramePr>
+              <a:graphicFrameLocks xmlns:a="http://schemas.openxmlformats.org/drawingml/2006/main" noChangeAspect="1"/>
+            </wp:cNvGraphicFramePr>
+            <a:graphic xmlns:a="http://schemas.openxmlformats.org/drawingml/2006/main">
+              <a:graphicData uri="http://schemas.openxmlformats.org/drawingml/2006/picture">
+                <pic:pic xmlns:pic="http://schemas.openxmlformats.org/drawingml/2006/picture">
+                  <pic:nvPicPr>
+                    <pic:cNvPr id="4" name="Image13"/>
+                    <pic:cNvPicPr>
+                      <a:picLocks noChangeAspect="1" noChangeArrowheads="1"/>
+                    </pic:cNvPicPr>
+                  </pic:nvPicPr>
+                  <pic:blipFill>
+                    <a:blip r:embed="rId5"/>
+                    <a:stretch>
+                      <a:fillRect/>
+                    </a:stretch>
+                  </pic:blipFill>
+                  <pic:spPr bwMode="auto">
+                    <a:xfrm>
+                      <a:off x="0" y="0"/>
+                      <a:ext cx="6332220" cy="3418205"/>
+                    </a:xfrm>
+                    <a:prstGeom prst="rect">
+                      <a:avLst/>
+                    </a:prstGeom>
+                    <a:noFill/>
+                  </pic:spPr>
+                </pic:pic>
+              </a:graphicData>
+            </a:graphic>
+          </wp:anchor>
+        </w:drawing>
+      </w:r>
+      <w:r>
+        <w:rPr>
+          <w:rFonts w:ascii="Carlito" w:hAnsi="Carlito"/>
+          <w:b/>
+          <w:bCs/>
+          <w:sz w:val="36"/>
+          <w:szCs w:val="36"/>
+          <w:u w:val="single"/>
+        </w:rPr>
+        <w:br/>
+      </w:r>
+      <w:r>
+        <w:rPr>
+          <w:rFonts w:ascii="Carlito" w:hAnsi="Carlito"/>
+          <w:b w:val="false"/>
+          <w:bCs w:val="false"/>
+          <w:sz w:val="30"/>
+          <w:szCs w:val="30"/>
+          <w:u w:val="none"/>
+          <w:shd w:fill="FFFF00" w:val="clear"/>
+        </w:rPr>
+        <w:t>Test plan and Full report available on “Jmeter” folder</w:t>
+      </w:r>
+      <w:r>
+        <w:br w:type="page"/>
+      </w:r>
+    </w:p>
+    <w:p>
+      <w:pPr>
+        <w:pStyle w:val="Normal"/>
+        <w:bidi w:val="0"/>
+        <w:spacing w:before="0" w:after="0"/>
+        <w:jc w:val="left"/>
+        <w:rPr>
+          <w:rFonts w:ascii="Carlito" w:hAnsi="Carlito"/>
+          <w:b/>
+          <w:bCs/>
+          <w:sz w:val="36"/>
+          <w:szCs w:val="36"/>
+          <w:u w:val="single"/>
+        </w:rPr>
+      </w:pPr>
+      <w:r>
+        <w:rPr>
+          <w:rFonts w:ascii="Carlito" w:hAnsi="Carlito"/>
+          <w:b/>
+          <w:bCs/>
+          <w:sz w:val="36"/>
+          <w:szCs w:val="36"/>
+          <w:u w:val="single"/>
+        </w:rPr>
+        <w:t>Jmeter test using GUI</w:t>
+      </w:r>
+    </w:p>
+    <w:p>
+      <w:pPr>
+        <w:pStyle w:val="Normal"/>
+        <w:bidi w:val="0"/>
+        <w:spacing w:before="0" w:after="0"/>
+        <w:jc w:val="left"/>
+        <w:rPr>
+          <w:rFonts w:ascii="Carlito" w:hAnsi="Carlito"/>
+          <w:b/>
+          <w:bCs/>
+          <w:sz w:val="36"/>
+          <w:szCs w:val="36"/>
+          <w:u w:val="single"/>
+        </w:rPr>
+      </w:pPr>
+      <w:r>
+        <w:rPr>
+          <w:rFonts w:ascii="Carlito" w:hAnsi="Carlito"/>
+          <w:b/>
+          <w:bCs/>
+          <w:sz w:val="36"/>
+          <w:szCs w:val="36"/>
+          <w:u w:val="single"/>
+        </w:rPr>
+      </w:r>
+    </w:p>
+    <w:p>
+      <w:pPr>
+        <w:pStyle w:val="Normal"/>
+        <w:bidi w:val="0"/>
+        <w:spacing w:before="0" w:after="0"/>
+        <w:jc w:val="left"/>
+        <w:rPr>
+          <w:rFonts w:ascii="Carlito" w:hAnsi="Carlito"/>
+          <w:b w:val="false"/>
+          <w:bCs w:val="false"/>
+          <w:sz w:val="28"/>
+          <w:szCs w:val="28"/>
+          <w:u w:val="none"/>
+        </w:rPr>
+      </w:pPr>
+      <w:r>
+        <w:rPr>
+          <w:rFonts w:ascii="Carlito" w:hAnsi="Carlito"/>
+          <w:b w:val="false"/>
+          <w:bCs w:val="false"/>
+          <w:sz w:val="28"/>
+          <w:szCs w:val="28"/>
+          <w:u w:val="none"/>
+        </w:rPr>
+        <w:t>20 Threads</w:t>
+      </w:r>
+    </w:p>
+    <w:p>
+      <w:pPr>
+        <w:pStyle w:val="Normal"/>
+        <w:bidi w:val="0"/>
+        <w:spacing w:before="0" w:after="0"/>
+        <w:jc w:val="left"/>
+        <w:rPr>
+          <w:rFonts w:ascii="Carlito" w:hAnsi="Carlito"/>
+          <w:b w:val="false"/>
+          <w:bCs w:val="false"/>
+          <w:sz w:val="28"/>
+          <w:szCs w:val="28"/>
+          <w:u w:val="none"/>
+        </w:rPr>
+      </w:pPr>
+      <w:r>
+        <w:drawing>
+          <wp:anchor behindDoc="0" distT="0" distB="0" distL="0" distR="0" simplePos="0" locked="0" layoutInCell="0" allowOverlap="1" relativeHeight="15">
+            <wp:simplePos x="0" y="0"/>
+            <wp:positionH relativeFrom="column">
+              <wp:posOffset>-29210</wp:posOffset>
+            </wp:positionH>
+            <wp:positionV relativeFrom="paragraph">
+              <wp:posOffset>132080</wp:posOffset>
+            </wp:positionV>
+            <wp:extent cx="6332220" cy="1657985"/>
+            <wp:effectExtent l="0" t="0" r="0" b="0"/>
+            <wp:wrapSquare wrapText="largest"/>
+            <wp:docPr id="5" name="Image14"/>
+            <wp:cNvGraphicFramePr>
+              <a:graphicFrameLocks xmlns:a="http://schemas.openxmlformats.org/drawingml/2006/main" noChangeAspect="1"/>
+            </wp:cNvGraphicFramePr>
+            <a:graphic xmlns:a="http://schemas.openxmlformats.org/drawingml/2006/main">
+              <a:graphicData uri="http://schemas.openxmlformats.org/drawingml/2006/picture">
+                <pic:pic xmlns:pic="http://schemas.openxmlformats.org/drawingml/2006/picture">
+                  <pic:nvPicPr>
+                    <pic:cNvPr id="5" name="Image14"/>
+                    <pic:cNvPicPr>
+                      <a:picLocks noChangeAspect="1" noChangeArrowheads="1"/>
+                    </pic:cNvPicPr>
+                  </pic:nvPicPr>
+                  <pic:blipFill>
+                    <a:blip r:embed="rId6"/>
+                    <a:stretch>
+                      <a:fillRect/>
+                    </a:stretch>
+                  </pic:blipFill>
+                  <pic:spPr bwMode="auto">
+                    <a:xfrm>
+                      <a:off x="0" y="0"/>
+                      <a:ext cx="6332220" cy="1657985"/>
+                    </a:xfrm>
+                    <a:prstGeom prst="rect">
+                      <a:avLst/>
+                    </a:prstGeom>
+                    <a:noFill/>
+                  </pic:spPr>
+                </pic:pic>
+              </a:graphicData>
+            </a:graphic>
+          </wp:anchor>
+        </w:drawing>
+      </w:r>
+      <w:r>
+        <w:rPr>
+          <w:rFonts w:ascii="Carlito" w:hAnsi="Carlito"/>
+          <w:b w:val="false"/>
+          <w:bCs w:val="false"/>
+          <w:sz w:val="28"/>
+          <w:szCs w:val="28"/>
+          <w:u w:val="none"/>
+        </w:rPr>
+        <w:br/>
+        <w:t>50 Threads</w:t>
+      </w:r>
+    </w:p>
+    <w:p>
+      <w:pPr>
+        <w:pStyle w:val="Normal"/>
+        <w:bidi w:val="0"/>
+        <w:spacing w:before="0" w:after="0"/>
+        <w:jc w:val="left"/>
+        <w:rPr>
+          <w:rFonts w:ascii="Carlito" w:hAnsi="Carlito"/>
+          <w:b w:val="false"/>
+          <w:bCs w:val="false"/>
+          <w:sz w:val="28"/>
+          <w:szCs w:val="28"/>
+          <w:u w:val="none"/>
+        </w:rPr>
+      </w:pPr>
+      <w:r>
+        <w:drawing>
+          <wp:anchor behindDoc="0" distT="0" distB="0" distL="0" distR="0" simplePos="0" locked="0" layoutInCell="0" allowOverlap="1" relativeHeight="16">
+            <wp:simplePos x="0" y="0"/>
+            <wp:positionH relativeFrom="column">
+              <wp:posOffset>0</wp:posOffset>
+            </wp:positionH>
+            <wp:positionV relativeFrom="paragraph">
+              <wp:posOffset>139065</wp:posOffset>
+            </wp:positionV>
+            <wp:extent cx="6332220" cy="1671955"/>
+            <wp:effectExtent l="0" t="0" r="0" b="0"/>
+            <wp:wrapSquare wrapText="largest"/>
+            <wp:docPr id="6" name="Image15"/>
+            <wp:cNvGraphicFramePr>
+              <a:graphicFrameLocks xmlns:a="http://schemas.openxmlformats.org/drawingml/2006/main" noChangeAspect="1"/>
+            </wp:cNvGraphicFramePr>
+            <a:graphic xmlns:a="http://schemas.openxmlformats.org/drawingml/2006/main">
+              <a:graphicData uri="http://schemas.openxmlformats.org/drawingml/2006/picture">
+                <pic:pic xmlns:pic="http://schemas.openxmlformats.org/drawingml/2006/picture">
+                  <pic:nvPicPr>
+                    <pic:cNvPr id="6" name="Image15"/>
+                    <pic:cNvPicPr>
+                      <a:picLocks noChangeAspect="1" noChangeArrowheads="1"/>
+                    </pic:cNvPicPr>
+                  </pic:nvPicPr>
+                  <pic:blipFill>
+                    <a:blip r:embed="rId7"/>
+                    <a:stretch>
+                      <a:fillRect/>
+                    </a:stretch>
+                  </pic:blipFill>
+                  <pic:spPr bwMode="auto">
+                    <a:xfrm>
+                      <a:off x="0" y="0"/>
+                      <a:ext cx="6332220" cy="1671955"/>
+                    </a:xfrm>
+                    <a:prstGeom prst="rect">
+                      <a:avLst/>
+                    </a:prstGeom>
+                    <a:noFill/>
+                  </pic:spPr>
+                </pic:pic>
+              </a:graphicData>
+            </a:graphic>
+          </wp:anchor>
+        </w:drawing>
+      </w:r>
+      <w:r>
+        <w:rPr>
+          <w:rFonts w:ascii="Carlito" w:hAnsi="Carlito"/>
+          <w:b w:val="false"/>
+          <w:bCs w:val="false"/>
+          <w:sz w:val="28"/>
+          <w:szCs w:val="28"/>
+          <w:u w:val="none"/>
+        </w:rPr>
+        <w:br/>
+        <w:t>100 Threads</w:t>
+      </w:r>
+    </w:p>
+    <w:p>
+      <w:pPr>
+        <w:pStyle w:val="Normal"/>
+        <w:bidi w:val="0"/>
+        <w:spacing w:before="0" w:after="0"/>
+        <w:jc w:val="left"/>
+        <w:rPr>
+          <w:rFonts w:ascii="Carlito" w:hAnsi="Carlito"/>
+          <w:b w:val="false"/>
+          <w:bCs w:val="false"/>
+          <w:sz w:val="28"/>
+          <w:szCs w:val="28"/>
+          <w:u w:val="none"/>
+        </w:rPr>
+      </w:pPr>
+      <w:r>
+        <w:rPr>
+          <w:rFonts w:ascii="Carlito" w:hAnsi="Carlito"/>
+          <w:b w:val="false"/>
+          <w:bCs w:val="false"/>
+          <w:sz w:val="28"/>
+          <w:szCs w:val="28"/>
+          <w:u w:val="none"/>
+        </w:rPr>
+        <w:drawing>
+          <wp:anchor behindDoc="0" distT="0" distB="0" distL="0" distR="0" simplePos="0" locked="0" layoutInCell="0" allowOverlap="1" relativeHeight="17">
+            <wp:simplePos x="0" y="0"/>
+            <wp:positionH relativeFrom="column">
+              <wp:align>center</wp:align>
+            </wp:positionH>
+            <wp:positionV relativeFrom="paragraph">
+              <wp:posOffset>635</wp:posOffset>
+            </wp:positionV>
+            <wp:extent cx="6332220" cy="1951990"/>
+            <wp:effectExtent l="0" t="0" r="0" b="0"/>
+            <wp:wrapSquare wrapText="largest"/>
+            <wp:docPr id="7" name="Image16"/>
+            <wp:cNvGraphicFramePr>
+              <a:graphicFrameLocks xmlns:a="http://schemas.openxmlformats.org/drawingml/2006/main" noChangeAspect="1"/>
+            </wp:cNvGraphicFramePr>
+            <a:graphic xmlns:a="http://schemas.openxmlformats.org/drawingml/2006/main">
+              <a:graphicData uri="http://schemas.openxmlformats.org/drawingml/2006/picture">
+                <pic:pic xmlns:pic="http://schemas.openxmlformats.org/drawingml/2006/picture">
+                  <pic:nvPicPr>
+                    <pic:cNvPr id="7" name="Image16"/>
+                    <pic:cNvPicPr>
+                      <a:picLocks noChangeAspect="1" noChangeArrowheads="1"/>
+                    </pic:cNvPicPr>
+                  </pic:nvPicPr>
+                  <pic:blipFill>
+                    <a:blip r:embed="rId8"/>
+                    <a:stretch>
+                      <a:fillRect/>
+                    </a:stretch>
+                  </pic:blipFill>
+                  <pic:spPr bwMode="auto">
+                    <a:xfrm>
+                      <a:off x="0" y="0"/>
+                      <a:ext cx="6332220" cy="1951990"/>
+                    </a:xfrm>
+                    <a:prstGeom prst="rect">
+                      <a:avLst/>
+                    </a:prstGeom>
+                    <a:noFill/>
+                  </pic:spPr>
+                </pic:pic>
+              </a:graphicData>
+            </a:graphic>
+          </wp:anchor>
+        </w:drawing>
+      </w:r>
+      <w:r>
+        <w:br w:type="page"/>
+      </w:r>
+    </w:p>
+    <w:p>
+      <w:pPr>
+        <w:pStyle w:val="Normal"/>
+        <w:bidi w:val="0"/>
+        <w:spacing w:before="0" w:after="0"/>
+        <w:jc w:val="left"/>
+        <w:rPr>
+          <w:rFonts w:ascii="Carlito" w:hAnsi="Carlito"/>
+          <w:b/>
+          <w:bCs/>
+          <w:sz w:val="36"/>
+          <w:szCs w:val="36"/>
+          <w:u w:val="single"/>
+        </w:rPr>
+      </w:pPr>
+      <w:r>
+        <w:rPr>
+          <w:rFonts w:ascii="Carlito" w:hAnsi="Carlito"/>
+          <w:b/>
+          <w:bCs/>
+          <w:sz w:val="36"/>
+          <w:szCs w:val="36"/>
+          <w:u w:val="single"/>
+        </w:rPr>
+      </w:r>
+    </w:p>
+    <w:p>
+      <w:pPr>
+        <w:pStyle w:val="Normal"/>
+        <w:bidi w:val="0"/>
+        <w:spacing w:before="0" w:after="0"/>
+        <w:jc w:val="left"/>
+        <w:rPr>
+          <w:rFonts w:ascii="Carlito" w:hAnsi="Carlito"/>
+          <w:b/>
+          <w:bCs/>
+          <w:sz w:val="36"/>
+          <w:szCs w:val="36"/>
+          <w:u w:val="single"/>
+        </w:rPr>
+      </w:pPr>
+      <w:r>
+        <w:rPr>
+          <w:rFonts w:ascii="Carlito" w:hAnsi="Carlito"/>
+          <w:b/>
+          <w:bCs/>
+          <w:sz w:val="36"/>
+          <w:szCs w:val="36"/>
+          <w:u w:val="single"/>
+        </w:rPr>
+        <w:t>SonarQube Report</w:t>
+      </w:r>
+    </w:p>
+    <w:p>
+      <w:pPr>
+        <w:pStyle w:val="Normal"/>
+        <w:bidi w:val="0"/>
+        <w:spacing w:before="0" w:after="0"/>
+        <w:jc w:val="left"/>
+        <w:rPr>
+          <w:rFonts w:ascii="Carlito" w:hAnsi="Carlito"/>
+          <w:b/>
+          <w:bCs/>
+          <w:sz w:val="36"/>
+          <w:szCs w:val="36"/>
+          <w:u w:val="single"/>
+        </w:rPr>
+      </w:pPr>
+      <w:r>
+        <w:rPr>
+          <w:rFonts w:ascii="Carlito" w:hAnsi="Carlito"/>
+          <w:b/>
+          <w:bCs/>
+          <w:sz w:val="36"/>
+          <w:szCs w:val="36"/>
+          <w:u w:val="single"/>
+        </w:rPr>
+      </w:r>
+    </w:p>
+    <w:p>
+      <w:pPr>
+        <w:pStyle w:val="Normal"/>
+        <w:bidi w:val="0"/>
+        <w:spacing w:before="0" w:after="0"/>
+        <w:jc w:val="left"/>
+        <w:rPr>
+          <w:rFonts w:ascii="Carlito" w:hAnsi="Carlito"/>
+          <w:b w:val="false"/>
+          <w:bCs w:val="false"/>
+          <w:sz w:val="32"/>
+          <w:szCs w:val="32"/>
+          <w:u w:val="none"/>
+        </w:rPr>
+      </w:pPr>
+      <w:r>
+        <w:rPr>
+          <w:rFonts w:ascii="Carlito" w:hAnsi="Carlito"/>
+          <w:b w:val="false"/>
+          <w:bCs w:val="false"/>
+          <w:sz w:val="32"/>
+          <w:szCs w:val="32"/>
+          <w:u w:val="none"/>
+        </w:rPr>
+        <w:t>Booking Service Report:</w:t>
+      </w:r>
+    </w:p>
+    <w:p>
+      <w:pPr>
+        <w:pStyle w:val="Normal"/>
+        <w:bidi w:val="0"/>
+        <w:spacing w:before="0" w:after="0"/>
+        <w:jc w:val="left"/>
+        <w:rPr>
+          <w:rFonts w:ascii="Carlito" w:hAnsi="Carlito"/>
+          <w:b w:val="false"/>
+          <w:bCs w:val="false"/>
+          <w:sz w:val="32"/>
+          <w:szCs w:val="32"/>
+          <w:u w:val="none"/>
+        </w:rPr>
+      </w:pPr>
+      <w:r>
+        <w:rPr>
+          <w:rFonts w:ascii="Carlito" w:hAnsi="Carlito"/>
+          <w:b w:val="false"/>
+          <w:bCs w:val="false"/>
+          <w:sz w:val="32"/>
+          <w:szCs w:val="32"/>
+          <w:u w:val="none"/>
+        </w:rPr>
+      </w:r>
+    </w:p>
+    <w:p>
+      <w:pPr>
+        <w:pStyle w:val="Normal"/>
+        <w:bidi w:val="0"/>
+        <w:spacing w:before="0" w:after="0"/>
+        <w:jc w:val="left"/>
+        <w:rPr>
+          <w:rFonts w:ascii="Carlito" w:hAnsi="Carlito"/>
+          <w:b w:val="false"/>
+          <w:bCs w:val="false"/>
+          <w:sz w:val="32"/>
+          <w:szCs w:val="32"/>
+          <w:u w:val="none"/>
+        </w:rPr>
+      </w:pPr>
+      <w:r>
+        <w:drawing>
+          <wp:anchor behindDoc="0" distT="0" distB="0" distL="0" distR="0" simplePos="0" locked="0" layoutInCell="0" allowOverlap="1" relativeHeight="18">
+            <wp:simplePos x="0" y="0"/>
+            <wp:positionH relativeFrom="column">
+              <wp:align>center</wp:align>
+            </wp:positionH>
+            <wp:positionV relativeFrom="paragraph">
+              <wp:posOffset>635</wp:posOffset>
+            </wp:positionV>
+            <wp:extent cx="6332220" cy="3321050"/>
+            <wp:effectExtent l="0" t="0" r="0" b="0"/>
+            <wp:wrapSquare wrapText="largest"/>
+            <wp:docPr id="8" name="Image17"/>
+            <wp:cNvGraphicFramePr>
+              <a:graphicFrameLocks xmlns:a="http://schemas.openxmlformats.org/drawingml/2006/main" noChangeAspect="1"/>
+            </wp:cNvGraphicFramePr>
+            <a:graphic xmlns:a="http://schemas.openxmlformats.org/drawingml/2006/main">
+              <a:graphicData uri="http://schemas.openxmlformats.org/drawingml/2006/picture">
+                <pic:pic xmlns:pic="http://schemas.openxmlformats.org/drawingml/2006/picture">
+                  <pic:nvPicPr>
+                    <pic:cNvPr id="8" name="Image17"/>
+                    <pic:cNvPicPr>
+                      <a:picLocks noChangeAspect="1" noChangeArrowheads="1"/>
+                    </pic:cNvPicPr>
+                  </pic:nvPicPr>
+                  <pic:blipFill>
+                    <a:blip r:embed="rId9"/>
+                    <a:stretch>
+                      <a:fillRect/>
+                    </a:stretch>
+                  </pic:blipFill>
+                  <pic:spPr bwMode="auto">
+                    <a:xfrm>
+                      <a:off x="0" y="0"/>
+                      <a:ext cx="6332220" cy="3321050"/>
+                    </a:xfrm>
+                    <a:prstGeom prst="rect">
+                      <a:avLst/>
+                    </a:prstGeom>
+                    <a:noFill/>
+                  </pic:spPr>
+                </pic:pic>
+              </a:graphicData>
+            </a:graphic>
+          </wp:anchor>
+        </w:drawing>
+      </w:r>
+      <w:r>
+        <w:rPr>
+          <w:rFonts w:ascii="Carlito" w:hAnsi="Carlito"/>
+          <w:b w:val="false"/>
+          <w:bCs w:val="false"/>
+          <w:sz w:val="32"/>
+          <w:szCs w:val="32"/>
+          <w:u w:val="none"/>
+        </w:rPr>
+        <w:br/>
+      </w:r>
+      <w:r>
+        <w:rPr>
+          <w:rFonts w:ascii="Carlito" w:hAnsi="Carlito"/>
+          <w:b w:val="false"/>
+          <w:bCs w:val="false"/>
+          <w:sz w:val="26"/>
+          <w:szCs w:val="26"/>
+          <w:u w:val="none"/>
+        </w:rPr>
+        <w:t xml:space="preserve">Link:  </w:t>
+      </w:r>
+      <w:hyperlink r:id="rId10">
+        <w:r>
+          <w:rPr>
+            <w:rStyle w:val="Hyperlink"/>
+            <w:rFonts w:ascii="Carlito" w:hAnsi="Carlito"/>
+            <w:b w:val="false"/>
+            <w:bCs w:val="false"/>
+            <w:sz w:val="26"/>
+            <w:szCs w:val="26"/>
+            <w:u w:val="none"/>
+          </w:rPr>
+          <w:t>https://sonarcloud.io/summary/overall?id=vi2hnu-1_bookingservice&amp;branch=master</w:t>
+        </w:r>
+      </w:hyperlink>
+    </w:p>
+    <w:p>
+      <w:pPr>
+        <w:pStyle w:val="Normal"/>
+        <w:bidi w:val="0"/>
+        <w:spacing w:before="0" w:after="0"/>
+        <w:jc w:val="left"/>
+        <w:rPr>
+          <w:rFonts w:ascii="Carlito" w:hAnsi="Carlito"/>
+          <w:b w:val="false"/>
+          <w:bCs w:val="false"/>
+          <w:sz w:val="26"/>
+          <w:szCs w:val="26"/>
+          <w:u w:val="none"/>
+        </w:rPr>
+      </w:pPr>
+      <w:r>
+        <w:rPr>
+          <w:rFonts w:ascii="Carlito" w:hAnsi="Carlito"/>
+          <w:b w:val="false"/>
+          <w:bCs w:val="false"/>
+          <w:sz w:val="26"/>
+          <w:szCs w:val="26"/>
+          <w:u w:val="none"/>
+        </w:rPr>
+      </w:r>
+    </w:p>
+    <w:p>
+      <w:pPr>
+        <w:pStyle w:val="Normal"/>
+        <w:bidi w:val="0"/>
+        <w:spacing w:before="0" w:after="0"/>
+        <w:jc w:val="left"/>
+        <w:rPr>
+          <w:rFonts w:ascii="Carlito" w:hAnsi="Carlito"/>
+          <w:b w:val="false"/>
+          <w:bCs w:val="false"/>
+          <w:sz w:val="26"/>
+          <w:szCs w:val="26"/>
+          <w:u w:val="none"/>
+        </w:rPr>
+      </w:pPr>
+      <w:r>
+        <w:rPr>
+          <w:rFonts w:ascii="Carlito" w:hAnsi="Carlito"/>
+          <w:b w:val="false"/>
+          <w:bCs w:val="false"/>
+          <w:sz w:val="26"/>
+          <w:szCs w:val="26"/>
+          <w:u w:val="none"/>
+        </w:rPr>
+      </w:r>
+    </w:p>
+    <w:p>
+      <w:pPr>
+        <w:pStyle w:val="Normal"/>
+        <w:bidi w:val="0"/>
+        <w:spacing w:before="0" w:after="0"/>
+        <w:jc w:val="left"/>
+        <w:rPr>
+          <w:rFonts w:ascii="Carlito" w:hAnsi="Carlito"/>
+          <w:b w:val="false"/>
+          <w:bCs w:val="false"/>
+          <w:sz w:val="32"/>
+          <w:szCs w:val="32"/>
+          <w:u w:val="none"/>
+        </w:rPr>
+      </w:pPr>
+      <w:r>
+        <w:rPr>
+          <w:rFonts w:ascii="Carlito" w:hAnsi="Carlito"/>
+          <w:b w:val="false"/>
+          <w:bCs w:val="false"/>
+          <w:sz w:val="32"/>
+          <w:szCs w:val="32"/>
+          <w:u w:val="none"/>
+        </w:rPr>
+      </w:r>
+      <w:r>
+        <w:br w:type="page"/>
+      </w:r>
+    </w:p>
+    <w:p>
+      <w:pPr>
+        <w:pStyle w:val="Normal"/>
+        <w:bidi w:val="0"/>
+        <w:spacing w:before="0" w:after="0"/>
+        <w:jc w:val="left"/>
+        <w:rPr>
+          <w:rFonts w:ascii="Carlito" w:hAnsi="Carlito"/>
+          <w:b w:val="false"/>
+          <w:bCs w:val="false"/>
+          <w:sz w:val="32"/>
+          <w:szCs w:val="32"/>
+          <w:u w:val="none"/>
+        </w:rPr>
+      </w:pPr>
+      <w:r>
+        <w:rPr>
+          <w:rFonts w:ascii="Carlito" w:hAnsi="Carlito"/>
+          <w:b w:val="false"/>
+          <w:bCs w:val="false"/>
+          <w:sz w:val="32"/>
+          <w:szCs w:val="32"/>
+          <w:u w:val="none"/>
+        </w:rPr>
+        <w:t>Flight Service Report:</w:t>
+      </w:r>
+    </w:p>
+    <w:p>
+      <w:pPr>
+        <w:pStyle w:val="Normal"/>
+        <w:bidi w:val="0"/>
+        <w:spacing w:before="0" w:after="0"/>
+        <w:jc w:val="left"/>
+        <w:rPr>
+          <w:rFonts w:ascii="Carlito" w:hAnsi="Carlito"/>
+          <w:b w:val="false"/>
+          <w:bCs w:val="false"/>
+          <w:sz w:val="32"/>
+          <w:szCs w:val="32"/>
+          <w:u w:val="none"/>
+        </w:rPr>
+      </w:pPr>
+      <w:r>
+        <w:rPr>
+          <w:rFonts w:ascii="Carlito" w:hAnsi="Carlito"/>
+          <w:b w:val="false"/>
+          <w:bCs w:val="false"/>
+          <w:sz w:val="32"/>
+          <w:szCs w:val="32"/>
+          <w:u w:val="none"/>
+        </w:rPr>
+      </w:r>
+    </w:p>
+    <w:p>
+      <w:pPr>
+        <w:pStyle w:val="Normal"/>
+        <w:bidi w:val="0"/>
+        <w:spacing w:before="0" w:after="0"/>
+        <w:jc w:val="left"/>
+        <w:rPr>
+          <w:rFonts w:ascii="Carlito" w:hAnsi="Carlito"/>
+          <w:b w:val="false"/>
+          <w:bCs w:val="false"/>
+          <w:sz w:val="32"/>
+          <w:szCs w:val="32"/>
+          <w:u w:val="none"/>
+        </w:rPr>
+      </w:pPr>
+      <w:r>
+        <w:drawing>
+          <wp:anchor behindDoc="0" distT="0" distB="0" distL="0" distR="0" simplePos="0" locked="0" layoutInCell="0" allowOverlap="1" relativeHeight="19">
+            <wp:simplePos x="0" y="0"/>
+            <wp:positionH relativeFrom="column">
+              <wp:align>center</wp:align>
+            </wp:positionH>
+            <wp:positionV relativeFrom="paragraph">
+              <wp:posOffset>635</wp:posOffset>
+            </wp:positionV>
+            <wp:extent cx="6332220" cy="3408045"/>
+            <wp:effectExtent l="0" t="0" r="0" b="0"/>
+            <wp:wrapSquare wrapText="largest"/>
+            <wp:docPr id="9" name="Image18"/>
+            <wp:cNvGraphicFramePr>
+              <a:graphicFrameLocks xmlns:a="http://schemas.openxmlformats.org/drawingml/2006/main" noChangeAspect="1"/>
+            </wp:cNvGraphicFramePr>
+            <a:graphic xmlns:a="http://schemas.openxmlformats.org/drawingml/2006/main">
+              <a:graphicData uri="http://schemas.openxmlformats.org/drawingml/2006/picture">
+                <pic:pic xmlns:pic="http://schemas.openxmlformats.org/drawingml/2006/picture">
+                  <pic:nvPicPr>
+                    <pic:cNvPr id="9" name="Image18"/>
+                    <pic:cNvPicPr>
+                      <a:picLocks noChangeAspect="1" noChangeArrowheads="1"/>
+                    </pic:cNvPicPr>
+                  </pic:nvPicPr>
+                  <pic:blipFill>
+                    <a:blip r:embed="rId11"/>
+                    <a:stretch>
+                      <a:fillRect/>
+                    </a:stretch>
+                  </pic:blipFill>
+                  <pic:spPr bwMode="auto">
+                    <a:xfrm>
+                      <a:off x="0" y="0"/>
+                      <a:ext cx="6332220" cy="3408045"/>
+                    </a:xfrm>
+                    <a:prstGeom prst="rect">
+                      <a:avLst/>
+                    </a:prstGeom>
+                    <a:noFill/>
+                  </pic:spPr>
+                </pic:pic>
+              </a:graphicData>
+            </a:graphic>
+          </wp:anchor>
+        </w:drawing>
+      </w:r>
+      <w:r>
+        <w:rPr>
+          <w:rFonts w:ascii="Carlito" w:hAnsi="Carlito"/>
+          <w:b w:val="false"/>
+          <w:bCs w:val="false"/>
+          <w:sz w:val="32"/>
+          <w:szCs w:val="32"/>
+          <w:u w:val="none"/>
+        </w:rPr>
+        <w:br/>
+        <w:t xml:space="preserve">Link: </w:t>
+      </w:r>
+      <w:hyperlink r:id="rId12">
+        <w:r>
+          <w:rPr>
+            <w:rStyle w:val="Hyperlink"/>
+            <w:rFonts w:ascii="Carlito" w:hAnsi="Carlito"/>
+            <w:b w:val="false"/>
+            <w:bCs w:val="false"/>
+            <w:sz w:val="26"/>
+            <w:szCs w:val="26"/>
+            <w:u w:val="none"/>
+          </w:rPr>
+          <w:t>https://sonarcloud.io/summary/overall?id=vi2hnu-1_flightservice&amp;branch=master</w:t>
+        </w:r>
+      </w:hyperlink>
+    </w:p>
+    <w:p>
+      <w:pPr>
+        <w:pStyle w:val="Normal"/>
+        <w:bidi w:val="0"/>
+        <w:spacing w:before="0" w:after="0"/>
+        <w:jc w:val="left"/>
+        <w:rPr>
+          <w:rFonts w:ascii="Carlito" w:hAnsi="Carlito"/>
+          <w:b w:val="false"/>
+          <w:bCs w:val="false"/>
+          <w:sz w:val="26"/>
+          <w:szCs w:val="26"/>
+          <w:u w:val="none"/>
+        </w:rPr>
+      </w:pPr>
+      <w:r>
+        <w:rPr>
+          <w:rFonts w:ascii="Carlito" w:hAnsi="Carlito"/>
+          <w:b w:val="false"/>
+          <w:bCs w:val="false"/>
+          <w:sz w:val="26"/>
+          <w:szCs w:val="26"/>
+          <w:u w:val="none"/>
+        </w:rPr>
+      </w:r>
+    </w:p>
+    <w:p>
+      <w:pPr>
+        <w:pStyle w:val="Normal"/>
+        <w:bidi w:val="0"/>
+        <w:spacing w:before="0" w:after="0"/>
+        <w:jc w:val="left"/>
+        <w:rPr>
+          <w:rFonts w:ascii="Carlito" w:hAnsi="Carlito"/>
+          <w:b w:val="false"/>
+          <w:bCs w:val="false"/>
+          <w:sz w:val="26"/>
+          <w:szCs w:val="26"/>
+          <w:u w:val="none"/>
+        </w:rPr>
+      </w:pPr>
+      <w:r>
+        <w:rPr>
+          <w:rFonts w:ascii="Carlito" w:hAnsi="Carlito"/>
+          <w:b w:val="false"/>
+          <w:bCs w:val="false"/>
+          <w:sz w:val="26"/>
+          <w:szCs w:val="26"/>
+          <w:u w:val="none"/>
+        </w:rPr>
+      </w:r>
+      <w:r>
+        <w:br w:type="page"/>
+      </w:r>
+    </w:p>
+    <w:p>
+      <w:pPr>
+        <w:pStyle w:val="Normal"/>
+        <w:bidi w:val="0"/>
+        <w:spacing w:before="0" w:after="0"/>
+        <w:jc w:val="left"/>
+        <w:rPr>
+          <w:rFonts w:ascii="Carlito" w:hAnsi="Carlito"/>
+          <w:b/>
+          <w:bCs/>
+          <w:sz w:val="32"/>
+          <w:szCs w:val="32"/>
+          <w:u w:val="single"/>
+        </w:rPr>
+      </w:pPr>
+      <w:r>
+        <w:rPr>
+          <w:rFonts w:ascii="Carlito" w:hAnsi="Carlito"/>
+          <w:b/>
+          <w:bCs/>
+          <w:sz w:val="32"/>
+          <w:szCs w:val="32"/>
+          <w:u w:val="single"/>
+        </w:rPr>
+        <w:t>Email Service Report:</w:t>
+      </w:r>
+    </w:p>
+    <w:p>
+      <w:pPr>
+        <w:pStyle w:val="Normal"/>
+        <w:bidi w:val="0"/>
+        <w:spacing w:before="0" w:after="0"/>
+        <w:jc w:val="left"/>
+        <w:rPr>
+          <w:rFonts w:ascii="Carlito" w:hAnsi="Carlito"/>
+          <w:b w:val="false"/>
+          <w:bCs w:val="false"/>
+          <w:sz w:val="26"/>
+          <w:szCs w:val="26"/>
+          <w:u w:val="none"/>
+        </w:rPr>
+      </w:pPr>
+      <w:r>
+        <w:rPr>
+          <w:rFonts w:ascii="Carlito" w:hAnsi="Carlito"/>
+          <w:b w:val="false"/>
+          <w:bCs w:val="false"/>
+          <w:sz w:val="26"/>
+          <w:szCs w:val="26"/>
+          <w:u w:val="none"/>
+        </w:rPr>
+        <w:br/>
+      </w:r>
+      <w:r>
+        <w:drawing>
+          <wp:anchor behindDoc="0" distT="0" distB="0" distL="0" distR="0" simplePos="0" locked="0" layoutInCell="0" allowOverlap="1" relativeHeight="20">
+            <wp:simplePos x="0" y="0"/>
+            <wp:positionH relativeFrom="column">
+              <wp:posOffset>-29210</wp:posOffset>
+            </wp:positionH>
+            <wp:positionV relativeFrom="paragraph">
+              <wp:posOffset>132080</wp:posOffset>
+            </wp:positionV>
+            <wp:extent cx="6332220" cy="3345180"/>
+            <wp:effectExtent l="0" t="0" r="0" b="0"/>
+            <wp:wrapSquare wrapText="largest"/>
+            <wp:docPr id="10" name="Image19"/>
+            <wp:cNvGraphicFramePr>
+              <a:graphicFrameLocks xmlns:a="http://schemas.openxmlformats.org/drawingml/2006/main" noChangeAspect="1"/>
+            </wp:cNvGraphicFramePr>
+            <a:graphic xmlns:a="http://schemas.openxmlformats.org/drawingml/2006/main">
+              <a:graphicData uri="http://schemas.openxmlformats.org/drawingml/2006/picture">
+                <pic:pic xmlns:pic="http://schemas.openxmlformats.org/drawingml/2006/picture">
+                  <pic:nvPicPr>
+                    <pic:cNvPr id="10" name="Image19"/>
+                    <pic:cNvPicPr>
+                      <a:picLocks noChangeAspect="1" noChangeArrowheads="1"/>
+                    </pic:cNvPicPr>
+                  </pic:nvPicPr>
+                  <pic:blipFill>
+                    <a:blip r:embed="rId13"/>
+                    <a:stretch>
+                      <a:fillRect/>
+                    </a:stretch>
+                  </pic:blipFill>
+                  <pic:spPr bwMode="auto">
+                    <a:xfrm>
+                      <a:off x="0" y="0"/>
+                      <a:ext cx="6332220" cy="3345180"/>
+                    </a:xfrm>
+                    <a:prstGeom prst="rect">
+                      <a:avLst/>
+                    </a:prstGeom>
+                    <a:noFill/>
+                  </pic:spPr>
+                </pic:pic>
+              </a:graphicData>
+            </a:graphic>
+          </wp:anchor>
+        </w:drawing>
+      </w:r>
+      <w:r>
+        <w:rPr>
+          <w:rFonts w:ascii="Carlito" w:hAnsi="Carlito"/>
+          <w:b w:val="false"/>
+          <w:bCs w:val="false"/>
+          <w:sz w:val="26"/>
+          <w:szCs w:val="26"/>
+          <w:u w:val="none"/>
+        </w:rPr>
+        <w:t xml:space="preserve">Link: </w:t>
+      </w:r>
+      <w:hyperlink r:id="rId14">
+        <w:r>
+          <w:rPr>
+            <w:rStyle w:val="Hyperlink"/>
+            <w:rFonts w:ascii="Carlito" w:hAnsi="Carlito"/>
+            <w:b w:val="false"/>
+            <w:bCs w:val="false"/>
+            <w:sz w:val="26"/>
+            <w:szCs w:val="26"/>
+            <w:u w:val="none"/>
+          </w:rPr>
+          <w:t>https://sonarcloud.io/summary/overall?id=vi2hnu-1_emailservice&amp;branch=master</w:t>
+        </w:r>
+      </w:hyperlink>
+    </w:p>
+    <w:p>
+      <w:pPr>
+        <w:pStyle w:val="Normal"/>
+        <w:bidi w:val="0"/>
+        <w:spacing w:before="0" w:after="0"/>
+        <w:jc w:val="left"/>
+        <w:rPr>
+          <w:rFonts w:ascii="Carlito" w:hAnsi="Carlito"/>
+          <w:b w:val="false"/>
+          <w:bCs w:val="false"/>
+          <w:sz w:val="26"/>
+          <w:szCs w:val="26"/>
+          <w:u w:val="none"/>
+        </w:rPr>
+      </w:pPr>
+      <w:r>
+        <w:rPr>
+          <w:rFonts w:ascii="Carlito" w:hAnsi="Carlito"/>
+          <w:b w:val="false"/>
+          <w:bCs w:val="false"/>
+          <w:sz w:val="26"/>
+          <w:szCs w:val="26"/>
+          <w:u w:val="none"/>
+        </w:rPr>
+        <w:br/>
+        <w:br/>
+        <w:br/>
+      </w:r>
+      <w:r>
+        <w:br w:type="page"/>
+      </w:r>
+    </w:p>
+    <w:p>
+      <w:pPr>
+        <w:pStyle w:val="Normal"/>
+        <w:bidi w:val="0"/>
+        <w:spacing w:before="0" w:after="0"/>
+        <w:jc w:val="left"/>
+        <w:rPr>
+          <w:rFonts w:ascii="Carlito" w:hAnsi="Carlito"/>
+          <w:b/>
+          <w:bCs/>
+          <w:sz w:val="40"/>
+          <w:szCs w:val="40"/>
+          <w:u w:val="single"/>
+        </w:rPr>
+      </w:pPr>
+      <w:r>
+        <w:rPr>
+          <w:rFonts w:ascii="Carlito" w:hAnsi="Carlito"/>
+          <w:b/>
+          <w:bCs/>
+          <w:sz w:val="40"/>
+          <w:szCs w:val="40"/>
+          <w:u w:val="single"/>
+        </w:rPr>
+        <w:t>Jacoco Report:</w:t>
+      </w:r>
+    </w:p>
+    <w:p>
+      <w:pPr>
+        <w:pStyle w:val="Normal"/>
+        <w:bidi w:val="0"/>
+        <w:spacing w:before="0" w:after="0"/>
+        <w:jc w:val="left"/>
+        <w:rPr>
+          <w:rFonts w:ascii="Carlito" w:hAnsi="Carlito"/>
+          <w:b/>
+          <w:bCs/>
+          <w:sz w:val="40"/>
+          <w:szCs w:val="40"/>
+          <w:u w:val="single"/>
+        </w:rPr>
+      </w:pPr>
+      <w:r>
+        <w:rPr>
+          <w:rFonts w:ascii="Carlito" w:hAnsi="Carlito"/>
+          <w:b/>
+          <w:bCs/>
+          <w:sz w:val="40"/>
+          <w:szCs w:val="40"/>
+          <w:u w:val="single"/>
+        </w:rPr>
+      </w:r>
+    </w:p>
+    <w:p>
+      <w:pPr>
+        <w:pStyle w:val="Normal"/>
+        <w:bidi w:val="0"/>
+        <w:spacing w:before="0" w:after="0"/>
+        <w:jc w:val="left"/>
+        <w:rPr>
+          <w:rFonts w:ascii="Carlito" w:hAnsi="Carlito"/>
+          <w:b/>
+          <w:bCs/>
+          <w:sz w:val="40"/>
+          <w:szCs w:val="40"/>
+          <w:u w:val="single"/>
+        </w:rPr>
+      </w:pPr>
+      <w:r>
+        <w:rPr>
+          <w:rFonts w:ascii="Carlito" w:hAnsi="Carlito"/>
+          <w:b/>
+          <w:bCs/>
+          <w:sz w:val="40"/>
+          <w:szCs w:val="40"/>
+          <w:u w:val="single"/>
+        </w:rPr>
+        <w:drawing>
+          <wp:anchor behindDoc="0" distT="0" distB="0" distL="0" distR="0" simplePos="0" locked="0" layoutInCell="0" allowOverlap="1" relativeHeight="21">
+            <wp:simplePos x="0" y="0"/>
+            <wp:positionH relativeFrom="column">
+              <wp:align>center</wp:align>
+            </wp:positionH>
+            <wp:positionV relativeFrom="paragraph">
+              <wp:posOffset>635</wp:posOffset>
+            </wp:positionV>
+            <wp:extent cx="6332220" cy="1409700"/>
+            <wp:effectExtent l="0" t="0" r="0" b="0"/>
+            <wp:wrapSquare wrapText="largest"/>
+            <wp:docPr id="11" name="Image20"/>
+            <wp:cNvGraphicFramePr>
+              <a:graphicFrameLocks xmlns:a="http://schemas.openxmlformats.org/drawingml/2006/main" noChangeAspect="1"/>
+            </wp:cNvGraphicFramePr>
+            <a:graphic xmlns:a="http://schemas.openxmlformats.org/drawingml/2006/main">
+              <a:graphicData uri="http://schemas.openxmlformats.org/drawingml/2006/picture">
+                <pic:pic xmlns:pic="http://schemas.openxmlformats.org/drawingml/2006/picture">
+                  <pic:nvPicPr>
+                    <pic:cNvPr id="11" name="Image20"/>
+                    <pic:cNvPicPr>
+                      <a:picLocks noChangeAspect="1" noChangeArrowheads="1"/>
+                    </pic:cNvPicPr>
+                  </pic:nvPicPr>
+                  <pic:blipFill>
+                    <a:blip r:embed="rId15"/>
+                    <a:stretch>
+                      <a:fillRect/>
+                    </a:stretch>
+                  </pic:blipFill>
+                  <pic:spPr bwMode="auto">
+                    <a:xfrm>
+                      <a:off x="0" y="0"/>
+                      <a:ext cx="6332220" cy="1409700"/>
+                    </a:xfrm>
+                    <a:prstGeom prst="rect">
+                      <a:avLst/>
+                    </a:prstGeom>
+                    <a:noFill/>
+                  </pic:spPr>
+                </pic:pic>
+              </a:graphicData>
+            </a:graphic>
+          </wp:anchor>
+        </w:drawing>
+        <w:drawing>
+          <wp:anchor behindDoc="0" distT="0" distB="0" distL="0" distR="0" simplePos="0" locked="0" layoutInCell="0" allowOverlap="1" relativeHeight="22">
+            <wp:simplePos x="0" y="0"/>
+            <wp:positionH relativeFrom="column">
+              <wp:posOffset>43815</wp:posOffset>
+            </wp:positionH>
+            <wp:positionV relativeFrom="paragraph">
+              <wp:posOffset>1692910</wp:posOffset>
+            </wp:positionV>
+            <wp:extent cx="6332220" cy="1546860"/>
+            <wp:effectExtent l="0" t="0" r="0" b="0"/>
+            <wp:wrapSquare wrapText="largest"/>
+            <wp:docPr id="12" name="Image21"/>
+            <wp:cNvGraphicFramePr>
+              <a:graphicFrameLocks xmlns:a="http://schemas.openxmlformats.org/drawingml/2006/main" noChangeAspect="1"/>
+            </wp:cNvGraphicFramePr>
+            <a:graphic xmlns:a="http://schemas.openxmlformats.org/drawingml/2006/main">
+              <a:graphicData uri="http://schemas.openxmlformats.org/drawingml/2006/picture">
+                <pic:pic xmlns:pic="http://schemas.openxmlformats.org/drawingml/2006/picture">
+                  <pic:nvPicPr>
+                    <pic:cNvPr id="12" name="Image21"/>
+                    <pic:cNvPicPr>
+                      <a:picLocks noChangeAspect="1" noChangeArrowheads="1"/>
+                    </pic:cNvPicPr>
+                  </pic:nvPicPr>
+                  <pic:blipFill>
+                    <a:blip r:embed="rId16"/>
+                    <a:stretch>
+                      <a:fillRect/>
+                    </a:stretch>
+                  </pic:blipFill>
+                  <pic:spPr bwMode="auto">
+                    <a:xfrm>
+                      <a:off x="0" y="0"/>
+                      <a:ext cx="6332220" cy="1546860"/>
+                    </a:xfrm>
+                    <a:prstGeom prst="rect">
+                      <a:avLst/>
+                    </a:prstGeom>
+                    <a:noFill/>
+                  </pic:spPr>
+                </pic:pic>
+              </a:graphicData>
+            </a:graphic>
+          </wp:anchor>
+        </w:drawing>
+        <w:drawing>
+          <wp:anchor behindDoc="0" distT="0" distB="0" distL="0" distR="0" simplePos="0" locked="0" layoutInCell="0" allowOverlap="1" relativeHeight="23">
+            <wp:simplePos x="0" y="0"/>
+            <wp:positionH relativeFrom="column">
+              <wp:posOffset>80010</wp:posOffset>
+            </wp:positionH>
+            <wp:positionV relativeFrom="paragraph">
+              <wp:posOffset>3796030</wp:posOffset>
+            </wp:positionV>
+            <wp:extent cx="6332220" cy="1196975"/>
+            <wp:effectExtent l="0" t="0" r="0" b="0"/>
+            <wp:wrapSquare wrapText="largest"/>
+            <wp:docPr id="13" name="Image22"/>
+            <wp:cNvGraphicFramePr>
+              <a:graphicFrameLocks xmlns:a="http://schemas.openxmlformats.org/drawingml/2006/main" noChangeAspect="1"/>
+            </wp:cNvGraphicFramePr>
+            <a:graphic xmlns:a="http://schemas.openxmlformats.org/drawingml/2006/main">
+              <a:graphicData uri="http://schemas.openxmlformats.org/drawingml/2006/picture">
+                <pic:pic xmlns:pic="http://schemas.openxmlformats.org/drawingml/2006/picture">
+                  <pic:nvPicPr>
+                    <pic:cNvPr id="13" name="Image22"/>
+                    <pic:cNvPicPr>
+                      <a:picLocks noChangeAspect="1" noChangeArrowheads="1"/>
+                    </pic:cNvPicPr>
+                  </pic:nvPicPr>
+                  <pic:blipFill>
+                    <a:blip r:embed="rId17"/>
+                    <a:stretch>
+                      <a:fillRect/>
+                    </a:stretch>
+                  </pic:blipFill>
+                  <pic:spPr bwMode="auto">
+                    <a:xfrm>
+                      <a:off x="0" y="0"/>
+                      <a:ext cx="6332220" cy="1196975"/>
+                    </a:xfrm>
+                    <a:prstGeom prst="rect">
+                      <a:avLst/>
+                    </a:prstGeom>
+                    <a:noFill/>
+                  </pic:spPr>
+                </pic:pic>
+              </a:graphicData>
+            </a:graphic>
+          </wp:anchor>
+        </w:drawing>
+      </w:r>
+      <w:r>
+        <w:rPr>
+          <w:rFonts w:ascii="Carlito" w:hAnsi="Carlito"/>
+          <w:b/>
+          <w:bCs/>
+          <w:sz w:val="40"/>
+          <w:szCs w:val="40"/>
+          <w:u w:val="single"/>
+        </w:rPr>
+        <w:br/>
+      </w:r>
+      <w:r>
+        <w:br w:type="page"/>
+      </w:r>
+    </w:p>
+    <w:p>
+      <w:pPr>
+        <w:pStyle w:val="Normal"/>
+        <w:bidi w:val="0"/>
+        <w:spacing w:before="0" w:after="0"/>
         <w:jc w:val="left"/>
         <w:rPr>
           <w:rFonts w:ascii="Carlito" w:hAnsi="Carlito"/>
@@ -258,7 +1713,7 @@
           <w:u w:val="none"/>
           <w:shd w:fill="FFFF00" w:val="clear"/>
         </w:rPr>
-        <w:t xml:space="preserve">(Check full request body and response data in README.md) </w:t>
+        <w:t xml:space="preserve">(Check full request body and response data at the end of this document) </w:t>
       </w:r>
     </w:p>
     <w:p>
@@ -311,7 +1766,7 @@
         </w:rPr>
         <w:t xml:space="preserve">1) </w:t>
       </w:r>
-      <w:hyperlink r:id="rId4">
+      <w:hyperlink r:id="rId18">
         <w:r>
           <w:rPr>
             <w:rStyle w:val="Hyperlink"/>
@@ -361,7 +1816,7 @@
             <wp:extent cx="5698490" cy="3253105"/>
             <wp:effectExtent l="0" t="0" r="0" b="0"/>
             <wp:wrapSquare wrapText="largest"/>
-            <wp:docPr id="3" name="Image3"/>
+            <wp:docPr id="14" name="Image3"/>
             <wp:cNvGraphicFramePr>
               <a:graphicFrameLocks xmlns:a="http://schemas.openxmlformats.org/drawingml/2006/main" noChangeAspect="1"/>
             </wp:cNvGraphicFramePr>
@@ -369,13 +1824,13 @@
               <a:graphicData uri="http://schemas.openxmlformats.org/drawingml/2006/picture">
                 <pic:pic xmlns:pic="http://schemas.openxmlformats.org/drawingml/2006/picture">
                   <pic:nvPicPr>
-                    <pic:cNvPr id="3" name="Image3"/>
+                    <pic:cNvPr id="14" name="Image3"/>
                     <pic:cNvPicPr>
                       <a:picLocks noChangeAspect="1" noChangeArrowheads="1"/>
                     </pic:cNvPicPr>
                   </pic:nvPicPr>
                   <pic:blipFill>
-                    <a:blip r:embed="rId5"/>
+                    <a:blip r:embed="rId19"/>
                     <a:stretch>
                       <a:fillRect/>
                     </a:stretch>
@@ -412,27 +1867,19 @@
         </w:rPr>
       </w:pPr>
       <w:r>
-        <w:rPr>
-          <w:rFonts w:ascii="Carlito" w:hAnsi="Carlito"/>
-          <w:b w:val="false"/>
-          <w:bCs w:val="false"/>
-          <w:sz w:val="24"/>
-          <w:szCs w:val="24"/>
-          <w:u w:val="none"/>
-        </w:rPr>
         <w:drawing>
           <wp:anchor behindDoc="0" distT="0" distB="0" distL="0" distR="0" simplePos="0" locked="0" layoutInCell="0" allowOverlap="1" relativeHeight="5">
             <wp:simplePos x="0" y="0"/>
             <wp:positionH relativeFrom="column">
-              <wp:align>center</wp:align>
+              <wp:posOffset>719455</wp:posOffset>
             </wp:positionH>
             <wp:positionV relativeFrom="paragraph">
-              <wp:posOffset>635</wp:posOffset>
+              <wp:posOffset>3620135</wp:posOffset>
             </wp:positionV>
             <wp:extent cx="6332220" cy="4047490"/>
             <wp:effectExtent l="0" t="0" r="0" b="0"/>
             <wp:wrapSquare wrapText="largest"/>
-            <wp:docPr id="4" name="Image4"/>
+            <wp:docPr id="15" name="Image4"/>
             <wp:cNvGraphicFramePr>
               <a:graphicFrameLocks xmlns:a="http://schemas.openxmlformats.org/drawingml/2006/main" noChangeAspect="1"/>
             </wp:cNvGraphicFramePr>
@@ -440,13 +1887,13 @@
               <a:graphicData uri="http://schemas.openxmlformats.org/drawingml/2006/picture">
                 <pic:pic xmlns:pic="http://schemas.openxmlformats.org/drawingml/2006/picture">
                   <pic:nvPicPr>
-                    <pic:cNvPr id="4" name="Image4"/>
+                    <pic:cNvPr id="15" name="Image4"/>
                     <pic:cNvPicPr>
                       <a:picLocks noChangeAspect="1" noChangeArrowheads="1"/>
                     </pic:cNvPicPr>
                   </pic:nvPicPr>
                   <pic:blipFill>
-                    <a:blip r:embed="rId6"/>
+                    <a:blip r:embed="rId20"/>
                     <a:stretch>
                       <a:fillRect/>
                     </a:stretch>
@@ -486,6 +1933,7 @@
       <w:pPr>
         <w:pStyle w:val="Normal"/>
         <w:bidi w:val="0"/>
+        <w:spacing w:before="0" w:after="0"/>
         <w:jc w:val="left"/>
         <w:rPr>
           <w:rFonts w:ascii="Carlito" w:hAnsi="Carlito"/>
@@ -507,7 +1955,7 @@
         </w:rPr>
         <w:t xml:space="preserve">2) </w:t>
       </w:r>
-      <w:hyperlink r:id="rId7">
+      <w:hyperlink r:id="rId21">
         <w:r>
           <w:rPr>
             <w:rStyle w:val="Hyperlink"/>
@@ -562,14 +2010,6 @@
         </w:rPr>
       </w:pPr>
       <w:r>
-        <w:rPr>
-          <w:rFonts w:ascii="Carlito" w:hAnsi="Carlito"/>
-          <w:b w:val="false"/>
-          <w:bCs w:val="false"/>
-          <w:sz w:val="24"/>
-          <w:szCs w:val="24"/>
-          <w:u w:val="none"/>
-        </w:rPr>
         <w:drawing>
           <wp:anchor behindDoc="0" distT="0" distB="0" distL="0" distR="0" simplePos="0" locked="0" layoutInCell="0" allowOverlap="1" relativeHeight="6">
             <wp:simplePos x="0" y="0"/>
@@ -582,7 +2022,7 @@
             <wp:extent cx="5903595" cy="2829560"/>
             <wp:effectExtent l="0" t="0" r="0" b="0"/>
             <wp:wrapSquare wrapText="largest"/>
-            <wp:docPr id="5" name="Image5"/>
+            <wp:docPr id="16" name="Image5"/>
             <wp:cNvGraphicFramePr>
               <a:graphicFrameLocks xmlns:a="http://schemas.openxmlformats.org/drawingml/2006/main" noChangeAspect="1"/>
             </wp:cNvGraphicFramePr>
@@ -590,13 +2030,13 @@
               <a:graphicData uri="http://schemas.openxmlformats.org/drawingml/2006/picture">
                 <pic:pic xmlns:pic="http://schemas.openxmlformats.org/drawingml/2006/picture">
                   <pic:nvPicPr>
-                    <pic:cNvPr id="5" name="Image5"/>
+                    <pic:cNvPr id="16" name="Image5"/>
                     <pic:cNvPicPr>
                       <a:picLocks noChangeAspect="1" noChangeArrowheads="1"/>
                     </pic:cNvPicPr>
                   </pic:nvPicPr>
                   <pic:blipFill>
-                    <a:blip r:embed="rId8"/>
+                    <a:blip r:embed="rId22"/>
                     <a:stretch>
                       <a:fillRect/>
                     </a:stretch>
@@ -628,7 +2068,7 @@
             <wp:extent cx="6332220" cy="4215130"/>
             <wp:effectExtent l="0" t="0" r="0" b="0"/>
             <wp:wrapSquare wrapText="largest"/>
-            <wp:docPr id="6" name="Image6"/>
+            <wp:docPr id="17" name="Image6"/>
             <wp:cNvGraphicFramePr>
               <a:graphicFrameLocks xmlns:a="http://schemas.openxmlformats.org/drawingml/2006/main" noChangeAspect="1"/>
             </wp:cNvGraphicFramePr>
@@ -636,13 +2076,13 @@
               <a:graphicData uri="http://schemas.openxmlformats.org/drawingml/2006/picture">
                 <pic:pic xmlns:pic="http://schemas.openxmlformats.org/drawingml/2006/picture">
                   <pic:nvPicPr>
-                    <pic:cNvPr id="6" name="Image6"/>
+                    <pic:cNvPr id="17" name="Image6"/>
                     <pic:cNvPicPr>
                       <a:picLocks noChangeAspect="1" noChangeArrowheads="1"/>
                     </pic:cNvPicPr>
                   </pic:nvPicPr>
                   <pic:blipFill>
-                    <a:blip r:embed="rId9"/>
+                    <a:blip r:embed="rId23"/>
                     <a:stretch>
                       <a:fillRect/>
                     </a:stretch>
@@ -682,6 +2122,7 @@
       <w:pPr>
         <w:pStyle w:val="Normal"/>
         <w:bidi w:val="0"/>
+        <w:spacing w:before="0" w:after="0"/>
         <w:jc w:val="left"/>
         <w:rPr>
           <w:rFonts w:ascii="Carlito" w:hAnsi="Carlito"/>
@@ -703,7 +2144,7 @@
         </w:rPr>
         <w:t xml:space="preserve">3) </w:t>
       </w:r>
-      <w:hyperlink r:id="rId10">
+      <w:hyperlink r:id="rId24">
         <w:r>
           <w:rPr>
             <w:rStyle w:val="Hyperlink"/>
@@ -770,7 +2211,7 @@
             <wp:extent cx="6332220" cy="5939155"/>
             <wp:effectExtent l="0" t="0" r="0" b="0"/>
             <wp:wrapSquare wrapText="largest"/>
-            <wp:docPr id="7" name="Image7"/>
+            <wp:docPr id="18" name="Image7"/>
             <wp:cNvGraphicFramePr>
               <a:graphicFrameLocks xmlns:a="http://schemas.openxmlformats.org/drawingml/2006/main" noChangeAspect="1"/>
             </wp:cNvGraphicFramePr>
@@ -778,13 +2219,13 @@
               <a:graphicData uri="http://schemas.openxmlformats.org/drawingml/2006/picture">
                 <pic:pic xmlns:pic="http://schemas.openxmlformats.org/drawingml/2006/picture">
                   <pic:nvPicPr>
-                    <pic:cNvPr id="7" name="Image7"/>
+                    <pic:cNvPr id="18" name="Image7"/>
                     <pic:cNvPicPr>
                       <a:picLocks noChangeAspect="1" noChangeArrowheads="1"/>
                     </pic:cNvPicPr>
                   </pic:nvPicPr>
                   <pic:blipFill>
-                    <a:blip r:embed="rId11"/>
+                    <a:blip r:embed="rId25"/>
                     <a:stretch>
                       <a:fillRect/>
                     </a:stretch>
@@ -824,6 +2265,7 @@
       <w:pPr>
         <w:pStyle w:val="Normal"/>
         <w:bidi w:val="0"/>
+        <w:spacing w:before="0" w:after="0"/>
         <w:jc w:val="left"/>
         <w:rPr>
           <w:rFonts w:ascii="Carlito" w:hAnsi="Carlito"/>
@@ -847,7 +2289,7 @@
             <wp:extent cx="6332220" cy="4216400"/>
             <wp:effectExtent l="0" t="0" r="0" b="0"/>
             <wp:wrapSquare wrapText="largest"/>
-            <wp:docPr id="8" name="Image8"/>
+            <wp:docPr id="19" name="Image8"/>
             <wp:cNvGraphicFramePr>
               <a:graphicFrameLocks xmlns:a="http://schemas.openxmlformats.org/drawingml/2006/main" noChangeAspect="1"/>
             </wp:cNvGraphicFramePr>
@@ -855,13 +2297,13 @@
               <a:graphicData uri="http://schemas.openxmlformats.org/drawingml/2006/picture">
                 <pic:pic xmlns:pic="http://schemas.openxmlformats.org/drawingml/2006/picture">
                   <pic:nvPicPr>
-                    <pic:cNvPr id="8" name="Image8"/>
+                    <pic:cNvPr id="19" name="Image8"/>
                     <pic:cNvPicPr>
                       <a:picLocks noChangeAspect="1" noChangeArrowheads="1"/>
                     </pic:cNvPicPr>
                   </pic:nvPicPr>
                   <pic:blipFill>
-                    <a:blip r:embed="rId12"/>
+                    <a:blip r:embed="rId26"/>
                     <a:stretch>
                       <a:fillRect/>
                     </a:stretch>
@@ -901,6 +2343,7 @@
       <w:pPr>
         <w:pStyle w:val="Normal"/>
         <w:bidi w:val="0"/>
+        <w:spacing w:before="0" w:after="0"/>
         <w:jc w:val="left"/>
         <w:rPr>
           <w:rFonts w:ascii="Carlito" w:hAnsi="Carlito"/>
@@ -922,7 +2365,7 @@
         </w:rPr>
         <w:t xml:space="preserve">4) </w:t>
       </w:r>
-      <w:hyperlink r:id="rId13">
+      <w:hyperlink r:id="rId27">
         <w:r>
           <w:rPr>
             <w:rStyle w:val="Hyperlink"/>
@@ -952,14 +2395,6 @@
         </w:rPr>
       </w:pPr>
       <w:r>
-        <w:rPr>
-          <w:rFonts w:ascii="Carlito" w:hAnsi="Carlito"/>
-          <w:b w:val="false"/>
-          <w:bCs w:val="false"/>
-          <w:sz w:val="24"/>
-          <w:szCs w:val="24"/>
-          <w:u w:val="none"/>
-        </w:rPr>
         <w:drawing>
           <wp:anchor behindDoc="0" distT="0" distB="0" distL="0" distR="0" simplePos="0" locked="0" layoutInCell="0" allowOverlap="1" relativeHeight="10">
             <wp:simplePos x="0" y="0"/>
@@ -972,7 +2407,7 @@
             <wp:extent cx="6332220" cy="4895850"/>
             <wp:effectExtent l="0" t="0" r="0" b="0"/>
             <wp:wrapSquare wrapText="largest"/>
-            <wp:docPr id="9" name="Image9"/>
+            <wp:docPr id="20" name="Image9"/>
             <wp:cNvGraphicFramePr>
               <a:graphicFrameLocks xmlns:a="http://schemas.openxmlformats.org/drawingml/2006/main" noChangeAspect="1"/>
             </wp:cNvGraphicFramePr>
@@ -980,13 +2415,13 @@
               <a:graphicData uri="http://schemas.openxmlformats.org/drawingml/2006/picture">
                 <pic:pic xmlns:pic="http://schemas.openxmlformats.org/drawingml/2006/picture">
                   <pic:nvPicPr>
-                    <pic:cNvPr id="9" name="Image9"/>
+                    <pic:cNvPr id="20" name="Image9"/>
                     <pic:cNvPicPr>
                       <a:picLocks noChangeAspect="1" noChangeArrowheads="1"/>
                     </pic:cNvPicPr>
                   </pic:nvPicPr>
                   <pic:blipFill>
-                    <a:blip r:embed="rId14"/>
+                    <a:blip r:embed="rId28"/>
                     <a:stretch>
                       <a:fillRect/>
                     </a:stretch>
@@ -1026,6 +2461,7 @@
       <w:pPr>
         <w:pStyle w:val="Normal"/>
         <w:bidi w:val="0"/>
+        <w:spacing w:before="0" w:after="0"/>
         <w:jc w:val="left"/>
         <w:rPr>
           <w:rFonts w:ascii="Carlito" w:hAnsi="Carlito"/>
@@ -1047,7 +2483,7 @@
         </w:rPr>
         <w:t xml:space="preserve">5) </w:t>
       </w:r>
-      <w:hyperlink r:id="rId15">
+      <w:hyperlink r:id="rId29">
         <w:r>
           <w:rPr>
             <w:rStyle w:val="Hyperlink"/>
@@ -1114,7 +2550,7 @@
             <wp:extent cx="6332220" cy="5226050"/>
             <wp:effectExtent l="0" t="0" r="0" b="0"/>
             <wp:wrapSquare wrapText="largest"/>
-            <wp:docPr id="10" name="Image10"/>
+            <wp:docPr id="21" name="Image10"/>
             <wp:cNvGraphicFramePr>
               <a:graphicFrameLocks xmlns:a="http://schemas.openxmlformats.org/drawingml/2006/main" noChangeAspect="1"/>
             </wp:cNvGraphicFramePr>
@@ -1122,13 +2558,13 @@
               <a:graphicData uri="http://schemas.openxmlformats.org/drawingml/2006/picture">
                 <pic:pic xmlns:pic="http://schemas.openxmlformats.org/drawingml/2006/picture">
                   <pic:nvPicPr>
-                    <pic:cNvPr id="10" name="Image10"/>
+                    <pic:cNvPr id="21" name="Image10"/>
                     <pic:cNvPicPr>
                       <a:picLocks noChangeAspect="1" noChangeArrowheads="1"/>
                     </pic:cNvPicPr>
                   </pic:nvPicPr>
                   <pic:blipFill>
-                    <a:blip r:embed="rId16"/>
+                    <a:blip r:embed="rId30"/>
                     <a:stretch>
                       <a:fillRect/>
                     </a:stretch>
@@ -1168,6 +2604,7 @@
       <w:pPr>
         <w:pStyle w:val="Normal"/>
         <w:bidi w:val="0"/>
+        <w:spacing w:before="0" w:after="0"/>
         <w:jc w:val="left"/>
         <w:rPr>
           <w:rFonts w:ascii="Carlito" w:hAnsi="Carlito"/>
@@ -1189,7 +2626,7 @@
         </w:rPr>
         <w:t xml:space="preserve">6) </w:t>
       </w:r>
-      <w:hyperlink r:id="rId17">
+      <w:hyperlink r:id="rId31">
         <w:r>
           <w:rPr>
             <w:rStyle w:val="Hyperlink"/>
@@ -1231,7 +2668,7 @@
             <wp:extent cx="6332220" cy="1950720"/>
             <wp:effectExtent l="0" t="0" r="0" b="0"/>
             <wp:wrapSquare wrapText="largest"/>
-            <wp:docPr id="11" name="Image11"/>
+            <wp:docPr id="22" name="Image11"/>
             <wp:cNvGraphicFramePr>
               <a:graphicFrameLocks xmlns:a="http://schemas.openxmlformats.org/drawingml/2006/main" noChangeAspect="1"/>
             </wp:cNvGraphicFramePr>
@@ -1239,13 +2676,13 @@
               <a:graphicData uri="http://schemas.openxmlformats.org/drawingml/2006/picture">
                 <pic:pic xmlns:pic="http://schemas.openxmlformats.org/drawingml/2006/picture">
                   <pic:nvPicPr>
-                    <pic:cNvPr id="11" name="Image11"/>
+                    <pic:cNvPr id="22" name="Image11"/>
                     <pic:cNvPicPr>
                       <a:picLocks noChangeAspect="1" noChangeArrowheads="1"/>
                     </pic:cNvPicPr>
                   </pic:nvPicPr>
                   <pic:blipFill>
-                    <a:blip r:embed="rId18"/>
+                    <a:blip r:embed="rId32"/>
                     <a:stretch>
                       <a:fillRect/>
                     </a:stretch>
@@ -1285,6 +2722,7 @@
       <w:pgNumType w:fmt="decimal"/>
       <w:formProt w:val="false"/>
       <w:textDirection w:val="lrTb"/>
+      <w:docGrid w:type="default" w:linePitch="100" w:charSpace="0"/>
     </w:sectPr>
   </w:body>
 </w:document>
@@ -1304,7 +2742,6 @@
     </w:rPrDefault>
     <w:pPrDefault>
       <w:pPr>
-        <w:widowControl/>
         <w:suppressAutoHyphens w:val="true"/>
       </w:pPr>
     </w:pPrDefault>
@@ -1314,7 +2751,10 @@
     <w:qFormat/>
     <w:pPr>
       <w:widowControl/>
+      <w:suppressAutoHyphens w:val="true"/>
       <w:bidi w:val="0"/>
+      <w:spacing w:before="0" w:after="0"/>
+      <w:jc w:val="left"/>
     </w:pPr>
     <w:rPr>
       <w:rFonts w:ascii="Liberation Serif" w:hAnsi="Liberation Serif" w:eastAsia="Noto Serif CJK SC" w:cs="Noto Sans Devanagari"/>
@@ -1329,6 +2769,13 @@
     <w:name w:val="Hyperlink"/>
     <w:rPr>
       <w:color w:val="000080"/>
+      <w:u w:val="single"/>
+    </w:rPr>
+  </w:style>
+  <w:style w:type="character" w:styleId="FollowedHyperlink">
+    <w:name w:val="FollowedHyperlink"/>
+    <w:rPr>
+      <w:color w:val="800000"/>
       <w:u w:val="single"/>
     </w:rPr>
   </w:style>

</xml_diff>

<commit_message>
Update: added eureka screenshot to readme and report
</commit_message>
<xml_diff>
--- a/REPORT.docx
+++ b/REPORT.docx
@@ -1691,6 +1691,108 @@
           <w:szCs w:val="36"/>
           <w:u w:val="single"/>
         </w:rPr>
+        <w:t>Eureka Dashboard</w:t>
+      </w:r>
+    </w:p>
+    <w:p>
+      <w:pPr>
+        <w:pStyle w:val="Normal"/>
+        <w:bidi w:val="0"/>
+        <w:spacing w:before="0" w:after="0"/>
+        <w:jc w:val="left"/>
+        <w:rPr>
+          <w:rFonts w:ascii="Carlito" w:hAnsi="Carlito"/>
+          <w:b w:val="false"/>
+          <w:bCs w:val="false"/>
+          <w:sz w:val="26"/>
+          <w:szCs w:val="26"/>
+          <w:u w:val="none"/>
+        </w:rPr>
+      </w:pPr>
+      <w:r>
+        <w:rPr>
+          <w:rFonts w:ascii="Carlito" w:hAnsi="Carlito"/>
+          <w:b/>
+          <w:bCs/>
+          <w:sz w:val="36"/>
+          <w:szCs w:val="36"/>
+          <w:u w:val="single"/>
+        </w:rPr>
+        <w:drawing>
+          <wp:anchor behindDoc="0" distT="0" distB="0" distL="0" distR="0" simplePos="0" locked="0" layoutInCell="0" allowOverlap="1" relativeHeight="27">
+            <wp:simplePos x="0" y="0"/>
+            <wp:positionH relativeFrom="column">
+              <wp:posOffset>94615</wp:posOffset>
+            </wp:positionH>
+            <wp:positionV relativeFrom="paragraph">
+              <wp:posOffset>337185</wp:posOffset>
+            </wp:positionV>
+            <wp:extent cx="6332220" cy="3060065"/>
+            <wp:effectExtent l="0" t="0" r="0" b="0"/>
+            <wp:wrapSquare wrapText="largest"/>
+            <wp:docPr id="14" name="Image26"/>
+            <wp:cNvGraphicFramePr>
+              <a:graphicFrameLocks xmlns:a="http://schemas.openxmlformats.org/drawingml/2006/main" noChangeAspect="1"/>
+            </wp:cNvGraphicFramePr>
+            <a:graphic xmlns:a="http://schemas.openxmlformats.org/drawingml/2006/main">
+              <a:graphicData uri="http://schemas.openxmlformats.org/drawingml/2006/picture">
+                <pic:pic xmlns:pic="http://schemas.openxmlformats.org/drawingml/2006/picture">
+                  <pic:nvPicPr>
+                    <pic:cNvPr id="14" name="Image26"/>
+                    <pic:cNvPicPr>
+                      <a:picLocks noChangeAspect="1" noChangeArrowheads="1"/>
+                    </pic:cNvPicPr>
+                  </pic:nvPicPr>
+                  <pic:blipFill>
+                    <a:blip r:embed="rId18"/>
+                    <a:stretch>
+                      <a:fillRect/>
+                    </a:stretch>
+                  </pic:blipFill>
+                  <pic:spPr bwMode="auto">
+                    <a:xfrm>
+                      <a:off x="0" y="0"/>
+                      <a:ext cx="6332220" cy="3060065"/>
+                    </a:xfrm>
+                    <a:prstGeom prst="rect">
+                      <a:avLst/>
+                    </a:prstGeom>
+                    <a:noFill/>
+                  </pic:spPr>
+                </pic:pic>
+              </a:graphicData>
+            </a:graphic>
+          </wp:anchor>
+        </w:drawing>
+      </w:r>
+      <w:r>
+        <w:br w:type="page"/>
+      </w:r>
+    </w:p>
+    <w:p>
+      <w:pPr>
+        <w:pStyle w:val="Normal"/>
+        <w:bidi w:val="0"/>
+        <w:spacing w:before="0" w:after="0"/>
+        <w:jc w:val="left"/>
+        <w:rPr>
+          <w:rFonts w:ascii="Carlito" w:hAnsi="Carlito"/>
+          <w:b w:val="false"/>
+          <w:bCs w:val="false"/>
+          <w:sz w:val="26"/>
+          <w:szCs w:val="26"/>
+          <w:u w:val="none"/>
+        </w:rPr>
+      </w:pPr>
+      <w:r>
+        <w:rPr>
+          <w:rFonts w:ascii="Carlito" w:hAnsi="Carlito"/>
+          <w:b/>
+          <w:bCs/>
+          <w:sz w:val="36"/>
+          <w:szCs w:val="36"/>
+          <w:u w:val="single"/>
+        </w:rPr>
         <w:t xml:space="preserve">Kafka Topics: </w:t>
       </w:r>
       <w:r>
@@ -1795,7 +1897,7 @@
             <wp:extent cx="6332220" cy="1785620"/>
             <wp:effectExtent l="0" t="0" r="0" b="0"/>
             <wp:wrapSquare wrapText="largest"/>
-            <wp:docPr id="14" name="Image23"/>
+            <wp:docPr id="15" name="Image23"/>
             <wp:cNvGraphicFramePr>
               <a:graphicFrameLocks xmlns:a="http://schemas.openxmlformats.org/drawingml/2006/main" noChangeAspect="1"/>
             </wp:cNvGraphicFramePr>
@@ -1803,13 +1905,13 @@
               <a:graphicData uri="http://schemas.openxmlformats.org/drawingml/2006/picture">
                 <pic:pic xmlns:pic="http://schemas.openxmlformats.org/drawingml/2006/picture">
                   <pic:nvPicPr>
-                    <pic:cNvPr id="14" name="Image23"/>
+                    <pic:cNvPr id="15" name="Image23"/>
                     <pic:cNvPicPr>
                       <a:picLocks noChangeAspect="1" noChangeArrowheads="1"/>
                     </pic:cNvPicPr>
                   </pic:nvPicPr>
                   <pic:blipFill>
-                    <a:blip r:embed="rId18"/>
+                    <a:blip r:embed="rId19"/>
                     <a:stretch>
                       <a:fillRect/>
                     </a:stretch>
@@ -1852,7 +1954,7 @@
             <wp:extent cx="6332220" cy="952500"/>
             <wp:effectExtent l="0" t="0" r="0" b="0"/>
             <wp:wrapSquare wrapText="largest"/>
-            <wp:docPr id="15" name="Image24"/>
+            <wp:docPr id="16" name="Image24"/>
             <wp:cNvGraphicFramePr>
               <a:graphicFrameLocks xmlns:a="http://schemas.openxmlformats.org/drawingml/2006/main" noChangeAspect="1"/>
             </wp:cNvGraphicFramePr>
@@ -1860,13 +1962,13 @@
               <a:graphicData uri="http://schemas.openxmlformats.org/drawingml/2006/picture">
                 <pic:pic xmlns:pic="http://schemas.openxmlformats.org/drawingml/2006/picture">
                   <pic:nvPicPr>
-                    <pic:cNvPr id="15" name="Image24"/>
+                    <pic:cNvPr id="16" name="Image24"/>
                     <pic:cNvPicPr>
                       <a:picLocks noChangeAspect="1" noChangeArrowheads="1"/>
                     </pic:cNvPicPr>
                   </pic:nvPicPr>
                   <pic:blipFill>
-                    <a:blip r:embed="rId19"/>
+                    <a:blip r:embed="rId20"/>
                     <a:stretch>
                       <a:fillRect/>
                     </a:stretch>
@@ -1912,7 +2014,7 @@
             <wp:extent cx="6332220" cy="1995805"/>
             <wp:effectExtent l="0" t="0" r="0" b="0"/>
             <wp:wrapSquare wrapText="largest"/>
-            <wp:docPr id="16" name="Image25"/>
+            <wp:docPr id="17" name="Image25"/>
             <wp:cNvGraphicFramePr>
               <a:graphicFrameLocks xmlns:a="http://schemas.openxmlformats.org/drawingml/2006/main" noChangeAspect="1"/>
             </wp:cNvGraphicFramePr>
@@ -1920,13 +2022,13 @@
               <a:graphicData uri="http://schemas.openxmlformats.org/drawingml/2006/picture">
                 <pic:pic xmlns:pic="http://schemas.openxmlformats.org/drawingml/2006/picture">
                   <pic:nvPicPr>
-                    <pic:cNvPr id="16" name="Image25"/>
+                    <pic:cNvPr id="17" name="Image25"/>
                     <pic:cNvPicPr>
                       <a:picLocks noChangeAspect="1" noChangeArrowheads="1"/>
                     </pic:cNvPicPr>
                   </pic:nvPicPr>
                   <pic:blipFill>
-                    <a:blip r:embed="rId20"/>
+                    <a:blip r:embed="rId21"/>
                     <a:stretch>
                       <a:fillRect/>
                     </a:stretch>
@@ -2076,7 +2178,7 @@
         </w:rPr>
         <w:t xml:space="preserve">1) </w:t>
       </w:r>
-      <w:hyperlink r:id="rId21">
+      <w:hyperlink r:id="rId22">
         <w:r>
           <w:rPr>
             <w:rStyle w:val="Hyperlink"/>
@@ -2126,7 +2228,7 @@
             <wp:extent cx="5698490" cy="3253105"/>
             <wp:effectExtent l="0" t="0" r="0" b="0"/>
             <wp:wrapSquare wrapText="largest"/>
-            <wp:docPr id="17" name="Image3"/>
+            <wp:docPr id="18" name="Image3"/>
             <wp:cNvGraphicFramePr>
               <a:graphicFrameLocks xmlns:a="http://schemas.openxmlformats.org/drawingml/2006/main" noChangeAspect="1"/>
             </wp:cNvGraphicFramePr>
@@ -2134,13 +2236,13 @@
               <a:graphicData uri="http://schemas.openxmlformats.org/drawingml/2006/picture">
                 <pic:pic xmlns:pic="http://schemas.openxmlformats.org/drawingml/2006/picture">
                   <pic:nvPicPr>
-                    <pic:cNvPr id="17" name="Image3"/>
+                    <pic:cNvPr id="18" name="Image3"/>
                     <pic:cNvPicPr>
                       <a:picLocks noChangeAspect="1" noChangeArrowheads="1"/>
                     </pic:cNvPicPr>
                   </pic:nvPicPr>
                   <pic:blipFill>
-                    <a:blip r:embed="rId22"/>
+                    <a:blip r:embed="rId23"/>
                     <a:stretch>
                       <a:fillRect/>
                     </a:stretch>
@@ -2189,7 +2291,7 @@
             <wp:extent cx="6332220" cy="4047490"/>
             <wp:effectExtent l="0" t="0" r="0" b="0"/>
             <wp:wrapSquare wrapText="largest"/>
-            <wp:docPr id="18" name="Image4"/>
+            <wp:docPr id="19" name="Image4"/>
             <wp:cNvGraphicFramePr>
               <a:graphicFrameLocks xmlns:a="http://schemas.openxmlformats.org/drawingml/2006/main" noChangeAspect="1"/>
             </wp:cNvGraphicFramePr>
@@ -2197,13 +2299,13 @@
               <a:graphicData uri="http://schemas.openxmlformats.org/drawingml/2006/picture">
                 <pic:pic xmlns:pic="http://schemas.openxmlformats.org/drawingml/2006/picture">
                   <pic:nvPicPr>
-                    <pic:cNvPr id="18" name="Image4"/>
+                    <pic:cNvPr id="19" name="Image4"/>
                     <pic:cNvPicPr>
                       <a:picLocks noChangeAspect="1" noChangeArrowheads="1"/>
                     </pic:cNvPicPr>
                   </pic:nvPicPr>
                   <pic:blipFill>
-                    <a:blip r:embed="rId23"/>
+                    <a:blip r:embed="rId24"/>
                     <a:stretch>
                       <a:fillRect/>
                     </a:stretch>
@@ -2265,7 +2367,7 @@
         </w:rPr>
         <w:t xml:space="preserve">2) </w:t>
       </w:r>
-      <w:hyperlink r:id="rId24">
+      <w:hyperlink r:id="rId25">
         <w:r>
           <w:rPr>
             <w:rStyle w:val="Hyperlink"/>
@@ -2332,7 +2434,7 @@
             <wp:extent cx="5903595" cy="2829560"/>
             <wp:effectExtent l="0" t="0" r="0" b="0"/>
             <wp:wrapSquare wrapText="largest"/>
-            <wp:docPr id="19" name="Image5"/>
+            <wp:docPr id="20" name="Image5"/>
             <wp:cNvGraphicFramePr>
               <a:graphicFrameLocks xmlns:a="http://schemas.openxmlformats.org/drawingml/2006/main" noChangeAspect="1"/>
             </wp:cNvGraphicFramePr>
@@ -2340,13 +2442,13 @@
               <a:graphicData uri="http://schemas.openxmlformats.org/drawingml/2006/picture">
                 <pic:pic xmlns:pic="http://schemas.openxmlformats.org/drawingml/2006/picture">
                   <pic:nvPicPr>
-                    <pic:cNvPr id="19" name="Image5"/>
+                    <pic:cNvPr id="20" name="Image5"/>
                     <pic:cNvPicPr>
                       <a:picLocks noChangeAspect="1" noChangeArrowheads="1"/>
                     </pic:cNvPicPr>
                   </pic:nvPicPr>
                   <pic:blipFill>
-                    <a:blip r:embed="rId25"/>
+                    <a:blip r:embed="rId26"/>
                     <a:stretch>
                       <a:fillRect/>
                     </a:stretch>
@@ -2378,7 +2480,7 @@
             <wp:extent cx="6332220" cy="4215130"/>
             <wp:effectExtent l="0" t="0" r="0" b="0"/>
             <wp:wrapSquare wrapText="largest"/>
-            <wp:docPr id="20" name="Image6"/>
+            <wp:docPr id="21" name="Image6"/>
             <wp:cNvGraphicFramePr>
               <a:graphicFrameLocks xmlns:a="http://schemas.openxmlformats.org/drawingml/2006/main" noChangeAspect="1"/>
             </wp:cNvGraphicFramePr>
@@ -2386,13 +2488,13 @@
               <a:graphicData uri="http://schemas.openxmlformats.org/drawingml/2006/picture">
                 <pic:pic xmlns:pic="http://schemas.openxmlformats.org/drawingml/2006/picture">
                   <pic:nvPicPr>
-                    <pic:cNvPr id="20" name="Image6"/>
+                    <pic:cNvPr id="21" name="Image6"/>
                     <pic:cNvPicPr>
                       <a:picLocks noChangeAspect="1" noChangeArrowheads="1"/>
                     </pic:cNvPicPr>
                   </pic:nvPicPr>
                   <pic:blipFill>
-                    <a:blip r:embed="rId26"/>
+                    <a:blip r:embed="rId27"/>
                     <a:stretch>
                       <a:fillRect/>
                     </a:stretch>
@@ -2454,7 +2556,7 @@
         </w:rPr>
         <w:t xml:space="preserve">3) </w:t>
       </w:r>
-      <w:hyperlink r:id="rId27">
+      <w:hyperlink r:id="rId28">
         <w:r>
           <w:rPr>
             <w:rStyle w:val="Hyperlink"/>
@@ -2521,7 +2623,7 @@
             <wp:extent cx="6332220" cy="5939155"/>
             <wp:effectExtent l="0" t="0" r="0" b="0"/>
             <wp:wrapSquare wrapText="largest"/>
-            <wp:docPr id="21" name="Image7"/>
+            <wp:docPr id="22" name="Image7"/>
             <wp:cNvGraphicFramePr>
               <a:graphicFrameLocks xmlns:a="http://schemas.openxmlformats.org/drawingml/2006/main" noChangeAspect="1"/>
             </wp:cNvGraphicFramePr>
@@ -2529,13 +2631,13 @@
               <a:graphicData uri="http://schemas.openxmlformats.org/drawingml/2006/picture">
                 <pic:pic xmlns:pic="http://schemas.openxmlformats.org/drawingml/2006/picture">
                   <pic:nvPicPr>
-                    <pic:cNvPr id="21" name="Image7"/>
+                    <pic:cNvPr id="22" name="Image7"/>
                     <pic:cNvPicPr>
                       <a:picLocks noChangeAspect="1" noChangeArrowheads="1"/>
                     </pic:cNvPicPr>
                   </pic:nvPicPr>
                   <pic:blipFill>
-                    <a:blip r:embed="rId28"/>
+                    <a:blip r:embed="rId29"/>
                     <a:stretch>
                       <a:fillRect/>
                     </a:stretch>
@@ -2599,7 +2701,7 @@
             <wp:extent cx="6332220" cy="4216400"/>
             <wp:effectExtent l="0" t="0" r="0" b="0"/>
             <wp:wrapSquare wrapText="largest"/>
-            <wp:docPr id="22" name="Image8"/>
+            <wp:docPr id="23" name="Image8"/>
             <wp:cNvGraphicFramePr>
               <a:graphicFrameLocks xmlns:a="http://schemas.openxmlformats.org/drawingml/2006/main" noChangeAspect="1"/>
             </wp:cNvGraphicFramePr>
@@ -2607,13 +2709,13 @@
               <a:graphicData uri="http://schemas.openxmlformats.org/drawingml/2006/picture">
                 <pic:pic xmlns:pic="http://schemas.openxmlformats.org/drawingml/2006/picture">
                   <pic:nvPicPr>
-                    <pic:cNvPr id="22" name="Image8"/>
+                    <pic:cNvPr id="23" name="Image8"/>
                     <pic:cNvPicPr>
                       <a:picLocks noChangeAspect="1" noChangeArrowheads="1"/>
                     </pic:cNvPicPr>
                   </pic:nvPicPr>
                   <pic:blipFill>
-                    <a:blip r:embed="rId29"/>
+                    <a:blip r:embed="rId30"/>
                     <a:stretch>
                       <a:fillRect/>
                     </a:stretch>
@@ -2675,7 +2777,7 @@
         </w:rPr>
         <w:t xml:space="preserve">4) </w:t>
       </w:r>
-      <w:hyperlink r:id="rId30">
+      <w:hyperlink r:id="rId31">
         <w:r>
           <w:rPr>
             <w:rStyle w:val="Hyperlink"/>
@@ -2717,7 +2819,7 @@
             <wp:extent cx="6332220" cy="4895850"/>
             <wp:effectExtent l="0" t="0" r="0" b="0"/>
             <wp:wrapSquare wrapText="largest"/>
-            <wp:docPr id="23" name="Image9"/>
+            <wp:docPr id="24" name="Image9"/>
             <wp:cNvGraphicFramePr>
               <a:graphicFrameLocks xmlns:a="http://schemas.openxmlformats.org/drawingml/2006/main" noChangeAspect="1"/>
             </wp:cNvGraphicFramePr>
@@ -2725,13 +2827,13 @@
               <a:graphicData uri="http://schemas.openxmlformats.org/drawingml/2006/picture">
                 <pic:pic xmlns:pic="http://schemas.openxmlformats.org/drawingml/2006/picture">
                   <pic:nvPicPr>
-                    <pic:cNvPr id="23" name="Image9"/>
+                    <pic:cNvPr id="24" name="Image9"/>
                     <pic:cNvPicPr>
                       <a:picLocks noChangeAspect="1" noChangeArrowheads="1"/>
                     </pic:cNvPicPr>
                   </pic:nvPicPr>
                   <pic:blipFill>
-                    <a:blip r:embed="rId31"/>
+                    <a:blip r:embed="rId32"/>
                     <a:stretch>
                       <a:fillRect/>
                     </a:stretch>
@@ -2793,7 +2895,7 @@
         </w:rPr>
         <w:t xml:space="preserve">5) </w:t>
       </w:r>
-      <w:hyperlink r:id="rId32">
+      <w:hyperlink r:id="rId33">
         <w:r>
           <w:rPr>
             <w:rStyle w:val="Hyperlink"/>
@@ -2860,7 +2962,7 @@
             <wp:extent cx="6332220" cy="5226050"/>
             <wp:effectExtent l="0" t="0" r="0" b="0"/>
             <wp:wrapSquare wrapText="largest"/>
-            <wp:docPr id="24" name="Image10"/>
+            <wp:docPr id="25" name="Image10"/>
             <wp:cNvGraphicFramePr>
               <a:graphicFrameLocks xmlns:a="http://schemas.openxmlformats.org/drawingml/2006/main" noChangeAspect="1"/>
             </wp:cNvGraphicFramePr>
@@ -2868,13 +2970,13 @@
               <a:graphicData uri="http://schemas.openxmlformats.org/drawingml/2006/picture">
                 <pic:pic xmlns:pic="http://schemas.openxmlformats.org/drawingml/2006/picture">
                   <pic:nvPicPr>
-                    <pic:cNvPr id="24" name="Image10"/>
+                    <pic:cNvPr id="25" name="Image10"/>
                     <pic:cNvPicPr>
                       <a:picLocks noChangeAspect="1" noChangeArrowheads="1"/>
                     </pic:cNvPicPr>
                   </pic:nvPicPr>
                   <pic:blipFill>
-                    <a:blip r:embed="rId33"/>
+                    <a:blip r:embed="rId34"/>
                     <a:stretch>
                       <a:fillRect/>
                     </a:stretch>
@@ -2936,7 +3038,7 @@
         </w:rPr>
         <w:t xml:space="preserve">6) </w:t>
       </w:r>
-      <w:hyperlink r:id="rId34">
+      <w:hyperlink r:id="rId35">
         <w:r>
           <w:rPr>
             <w:rStyle w:val="Hyperlink"/>
@@ -2978,7 +3080,7 @@
             <wp:extent cx="6332220" cy="1950720"/>
             <wp:effectExtent l="0" t="0" r="0" b="0"/>
             <wp:wrapSquare wrapText="largest"/>
-            <wp:docPr id="25" name="Image11"/>
+            <wp:docPr id="26" name="Image11"/>
             <wp:cNvGraphicFramePr>
               <a:graphicFrameLocks xmlns:a="http://schemas.openxmlformats.org/drawingml/2006/main" noChangeAspect="1"/>
             </wp:cNvGraphicFramePr>
@@ -2986,13 +3088,13 @@
               <a:graphicData uri="http://schemas.openxmlformats.org/drawingml/2006/picture">
                 <pic:pic xmlns:pic="http://schemas.openxmlformats.org/drawingml/2006/picture">
                   <pic:nvPicPr>
-                    <pic:cNvPr id="25" name="Image11"/>
+                    <pic:cNvPr id="26" name="Image11"/>
                     <pic:cNvPicPr>
                       <a:picLocks noChangeAspect="1" noChangeArrowheads="1"/>
                     </pic:cNvPicPr>
                   </pic:nvPicPr>
                   <pic:blipFill>
-                    <a:blip r:embed="rId35"/>
+                    <a:blip r:embed="rId36"/>
                     <a:stretch>
                       <a:fillRect/>
                     </a:stretch>
@@ -3105,7 +3207,7 @@
         </w:rPr>
         <w:t xml:space="preserve">1) </w:t>
       </w:r>
-      <w:hyperlink r:id="rId36">
+      <w:hyperlink r:id="rId37">
         <w:r>
           <w:rPr>
             <w:rStyle w:val="Hyperlink"/>
@@ -5035,7 +5137,7 @@
         </w:rPr>
         <w:t xml:space="preserve">2) </w:t>
       </w:r>
-      <w:hyperlink r:id="rId37">
+      <w:hyperlink r:id="rId38">
         <w:r>
           <w:rPr>
             <w:rStyle w:val="Hyperlink"/>
@@ -6740,7 +6842,7 @@
         </w:rPr>
         <w:t xml:space="preserve">3) </w:t>
       </w:r>
-      <w:hyperlink r:id="rId38">
+      <w:hyperlink r:id="rId39">
         <w:r>
           <w:rPr>
             <w:rStyle w:val="Hyperlink"/>
@@ -8570,7 +8672,7 @@
         </w:rPr>
         <w:t xml:space="preserve">4) </w:t>
       </w:r>
-      <w:hyperlink r:id="rId39">
+      <w:hyperlink r:id="rId40">
         <w:r>
           <w:rPr>
             <w:rStyle w:val="Hyperlink"/>
@@ -9665,7 +9767,7 @@
         </w:rPr>
         <w:t xml:space="preserve">5) </w:t>
       </w:r>
-      <w:hyperlink r:id="rId40">
+      <w:hyperlink r:id="rId41">
         <w:r>
           <w:rPr>
             <w:rStyle w:val="Hyperlink"/>
@@ -11644,7 +11746,7 @@
         </w:rPr>
         <w:t xml:space="preserve">6) </w:t>
       </w:r>
-      <w:hyperlink r:id="rId41">
+      <w:hyperlink r:id="rId42">
         <w:r>
           <w:rPr>
             <w:rStyle w:val="Hyperlink"/>

</xml_diff>